<commit_message>
revisi files. (belum selesai)
</commit_message>
<xml_diff>
--- a/files/Panduan Aplikasi Monitoring Implementasi SPAN - Admin.docx
+++ b/files/Panduan Aplikasi Monitoring Implementasi SPAN - Admin.docx
@@ -99,6 +99,9 @@
         </w:pict>
       </w:r>
       <w:r>
+        <w:rPr>
+          <w:noProof/>
+        </w:rPr>
         <w:drawing>
           <wp:anchor distT="0" distB="0" distL="114300" distR="114300" simplePos="0" relativeHeight="251725824" behindDoc="1" locked="0" layoutInCell="1" allowOverlap="1">
             <wp:simplePos x="0" y="0"/>
@@ -179,6 +182,2618 @@
         </w:pict>
       </w:r>
       <w:r>
+        <w:t xml:space="preserve">   </w:t>
+      </w:r>
+      <w:r>
+        <w:br w:type="column"/>
+      </w:r>
+      <w:proofErr w:type="spellStart"/>
+      <w:r>
+        <w:lastRenderedPageBreak/>
+        <w:t>Aplikasi</w:t>
+      </w:r>
+      <w:proofErr w:type="spellEnd"/>
+      <w:r>
+        <w:t xml:space="preserve"> Monitoring </w:t>
+      </w:r>
+      <w:proofErr w:type="spellStart"/>
+      <w:r>
+        <w:t>Implementasi</w:t>
+      </w:r>
+      <w:proofErr w:type="spellEnd"/>
+      <w:r>
+        <w:t xml:space="preserve"> SPAN</w:t>
+      </w:r>
+    </w:p>
+    <w:p>
+      <w:proofErr w:type="spellStart"/>
+      <w:r>
+        <w:t>Aplikasi</w:t>
+      </w:r>
+      <w:proofErr w:type="spellEnd"/>
+      <w:r>
+        <w:t xml:space="preserve"> </w:t>
+      </w:r>
+      <w:proofErr w:type="spellStart"/>
+      <w:r>
+        <w:t>ini</w:t>
+      </w:r>
+      <w:proofErr w:type="spellEnd"/>
+      <w:r>
+        <w:t xml:space="preserve"> </w:t>
+      </w:r>
+      <w:proofErr w:type="spellStart"/>
+      <w:r>
+        <w:t>adalah</w:t>
+      </w:r>
+      <w:proofErr w:type="spellEnd"/>
+      <w:r>
+        <w:t xml:space="preserve">…. </w:t>
+      </w:r>
+      <w:proofErr w:type="spellStart"/>
+      <w:r>
+        <w:t>bertujuan</w:t>
+      </w:r>
+      <w:proofErr w:type="spellEnd"/>
+      <w:r>
+        <w:t xml:space="preserve"> </w:t>
+      </w:r>
+      <w:proofErr w:type="spellStart"/>
+      <w:r>
+        <w:t>untuk</w:t>
+      </w:r>
+      <w:proofErr w:type="spellEnd"/>
+      <w:r>
+        <w:t xml:space="preserve">…. </w:t>
+      </w:r>
+      <w:proofErr w:type="spellStart"/>
+      <w:r>
+        <w:t>Digunakan</w:t>
+      </w:r>
+      <w:proofErr w:type="spellEnd"/>
+      <w:r>
+        <w:t xml:space="preserve"> </w:t>
+      </w:r>
+      <w:proofErr w:type="spellStart"/>
+      <w:r>
+        <w:t>oleh</w:t>
+      </w:r>
+      <w:proofErr w:type="spellEnd"/>
+      <w:r>
+        <w:t xml:space="preserve">….. </w:t>
+      </w:r>
+    </w:p>
+    <w:p>
+      <w:proofErr w:type="spellStart"/>
+      <w:r>
+        <w:t>Indikator</w:t>
+      </w:r>
+      <w:proofErr w:type="spellEnd"/>
+      <w:r>
+        <w:t xml:space="preserve"> </w:t>
+      </w:r>
+      <w:proofErr w:type="spellStart"/>
+      <w:r>
+        <w:t>Kinerja</w:t>
+      </w:r>
+      <w:proofErr w:type="spellEnd"/>
+      <w:r>
+        <w:t xml:space="preserve"> </w:t>
+      </w:r>
+      <w:proofErr w:type="spellStart"/>
+      <w:r>
+        <w:t>Utama</w:t>
+      </w:r>
+      <w:proofErr w:type="spellEnd"/>
+    </w:p>
+    <w:tbl>
+      <w:tblPr>
+        <w:tblStyle w:val="LightGrid-Accent11"/>
+        <w:tblW w:w="0" w:type="auto"/>
+        <w:tblLook w:val="04A0"/>
+      </w:tblPr>
+      <w:tblGrid>
+        <w:gridCol w:w="542"/>
+        <w:gridCol w:w="1456"/>
+        <w:gridCol w:w="3420"/>
+        <w:gridCol w:w="909"/>
+        <w:gridCol w:w="3231"/>
+      </w:tblGrid>
+      <w:tr>
+        <w:trPr>
+          <w:cnfStyle w:val="100000000000"/>
+        </w:trPr>
+        <w:tc>
+          <w:tcPr>
+            <w:cnfStyle w:val="001000000000"/>
+            <w:tcW w:w="542" w:type="dxa"/>
+          </w:tcPr>
+          <w:p>
+            <w:pPr>
+              <w:jc w:val="center"/>
+            </w:pPr>
+            <w:r>
+              <w:t>No.</w:t>
+            </w:r>
+          </w:p>
+        </w:tc>
+        <w:tc>
+          <w:tcPr>
+            <w:tcW w:w="1456" w:type="dxa"/>
+          </w:tcPr>
+          <w:p>
+            <w:pPr>
+              <w:jc w:val="center"/>
+              <w:cnfStyle w:val="100000000000"/>
+            </w:pPr>
+            <w:r>
+              <w:t>Level</w:t>
+            </w:r>
+          </w:p>
+        </w:tc>
+        <w:tc>
+          <w:tcPr>
+            <w:tcW w:w="3420" w:type="dxa"/>
+          </w:tcPr>
+          <w:p>
+            <w:pPr>
+              <w:jc w:val="center"/>
+              <w:cnfStyle w:val="100000000000"/>
+            </w:pPr>
+            <w:proofErr w:type="spellStart"/>
+            <w:r>
+              <w:t>Indikator</w:t>
+            </w:r>
+            <w:proofErr w:type="spellEnd"/>
+            <w:r>
+              <w:t xml:space="preserve"> </w:t>
+            </w:r>
+            <w:proofErr w:type="spellStart"/>
+            <w:r>
+              <w:t>Kinerja</w:t>
+            </w:r>
+            <w:proofErr w:type="spellEnd"/>
+            <w:r>
+              <w:t xml:space="preserve"> </w:t>
+            </w:r>
+            <w:proofErr w:type="spellStart"/>
+            <w:r>
+              <w:t>Utama</w:t>
+            </w:r>
+            <w:proofErr w:type="spellEnd"/>
+          </w:p>
+        </w:tc>
+        <w:tc>
+          <w:tcPr>
+            <w:tcW w:w="909" w:type="dxa"/>
+          </w:tcPr>
+          <w:p>
+            <w:pPr>
+              <w:jc w:val="center"/>
+              <w:cnfStyle w:val="100000000000"/>
+            </w:pPr>
+            <w:proofErr w:type="spellStart"/>
+            <w:r>
+              <w:t>Satuan</w:t>
+            </w:r>
+            <w:proofErr w:type="spellEnd"/>
+          </w:p>
+        </w:tc>
+        <w:tc>
+          <w:tcPr>
+            <w:tcW w:w="3231" w:type="dxa"/>
+          </w:tcPr>
+          <w:p>
+            <w:pPr>
+              <w:jc w:val="center"/>
+              <w:cnfStyle w:val="100000000000"/>
+            </w:pPr>
+            <w:proofErr w:type="spellStart"/>
+            <w:r>
+              <w:t>Rumus</w:t>
+            </w:r>
+            <w:proofErr w:type="spellEnd"/>
+          </w:p>
+        </w:tc>
+      </w:tr>
+      <w:tr>
+        <w:trPr>
+          <w:cnfStyle w:val="000000100000"/>
+        </w:trPr>
+        <w:tc>
+          <w:tcPr>
+            <w:cnfStyle w:val="001000000000"/>
+            <w:tcW w:w="542" w:type="dxa"/>
+          </w:tcPr>
+          <w:p>
+            <w:pPr>
+              <w:jc w:val="right"/>
+            </w:pPr>
+            <w:r>
+              <w:t>1.</w:t>
+            </w:r>
+          </w:p>
+        </w:tc>
+        <w:tc>
+          <w:tcPr>
+            <w:tcW w:w="1456" w:type="dxa"/>
+          </w:tcPr>
+          <w:p>
+            <w:pPr>
+              <w:cnfStyle w:val="000000100000"/>
+            </w:pPr>
+            <w:r>
+              <w:t xml:space="preserve">Level </w:t>
+            </w:r>
+            <w:r>
+              <w:t>1</w:t>
+            </w:r>
+          </w:p>
+        </w:tc>
+        <w:tc>
+          <w:tcPr>
+            <w:tcW w:w="3420" w:type="dxa"/>
+          </w:tcPr>
+          <w:p>
+            <w:pPr>
+              <w:cnfStyle w:val="000000100000"/>
+            </w:pPr>
+            <w:proofErr w:type="spellStart"/>
+            <w:r>
+              <w:t>Persentase</w:t>
+            </w:r>
+            <w:proofErr w:type="spellEnd"/>
+            <w:r>
+              <w:t xml:space="preserve"> </w:t>
+            </w:r>
+            <w:proofErr w:type="spellStart"/>
+            <w:r>
+              <w:t>keberhasilan</w:t>
+            </w:r>
+            <w:proofErr w:type="spellEnd"/>
+            <w:r>
+              <w:t xml:space="preserve"> </w:t>
+            </w:r>
+            <w:proofErr w:type="spellStart"/>
+            <w:r>
+              <w:t>implementasi</w:t>
+            </w:r>
+            <w:proofErr w:type="spellEnd"/>
+            <w:r>
+              <w:t xml:space="preserve"> SPAN </w:t>
+            </w:r>
+            <w:proofErr w:type="spellStart"/>
+            <w:r>
+              <w:t>di</w:t>
+            </w:r>
+            <w:proofErr w:type="spellEnd"/>
+            <w:r>
+              <w:t xml:space="preserve"> </w:t>
+            </w:r>
+            <w:proofErr w:type="spellStart"/>
+            <w:r>
+              <w:t>seluruh</w:t>
+            </w:r>
+            <w:proofErr w:type="spellEnd"/>
+            <w:r>
+              <w:t xml:space="preserve"> </w:t>
+            </w:r>
+            <w:proofErr w:type="spellStart"/>
+            <w:r>
+              <w:t>ruang</w:t>
+            </w:r>
+            <w:proofErr w:type="spellEnd"/>
+            <w:r>
+              <w:t xml:space="preserve"> </w:t>
+            </w:r>
+            <w:proofErr w:type="spellStart"/>
+            <w:r>
+              <w:t>lingkup</w:t>
+            </w:r>
+            <w:proofErr w:type="spellEnd"/>
+            <w:r>
+              <w:t xml:space="preserve"> </w:t>
+            </w:r>
+            <w:proofErr w:type="spellStart"/>
+            <w:r>
+              <w:t>penerapan</w:t>
+            </w:r>
+            <w:proofErr w:type="spellEnd"/>
+            <w:r>
+              <w:t xml:space="preserve"> SPAN</w:t>
+            </w:r>
+          </w:p>
+        </w:tc>
+        <w:tc>
+          <w:tcPr>
+            <w:tcW w:w="909" w:type="dxa"/>
+          </w:tcPr>
+          <w:p>
+            <w:pPr>
+              <w:jc w:val="right"/>
+              <w:cnfStyle w:val="000000100000"/>
+            </w:pPr>
+            <w:r>
+              <w:t>%</w:t>
+            </w:r>
+          </w:p>
+        </w:tc>
+        <w:tc>
+          <w:tcPr>
+            <w:tcW w:w="3231" w:type="dxa"/>
+          </w:tcPr>
+          <w:p>
+            <w:pPr>
+              <w:cnfStyle w:val="000000100000"/>
+            </w:pPr>
+            <w:r>
+              <w:t xml:space="preserve">Level1 = (Level2 KPPN x </w:t>
+            </w:r>
+            <w:proofErr w:type="spellStart"/>
+            <w:r>
+              <w:t>bobot</w:t>
+            </w:r>
+            <w:proofErr w:type="spellEnd"/>
+            <w:r>
+              <w:t xml:space="preserve"> KPPN) + (Level2 PKN x </w:t>
+            </w:r>
+            <w:proofErr w:type="spellStart"/>
+            <w:r>
+              <w:t>bobot</w:t>
+            </w:r>
+            <w:proofErr w:type="spellEnd"/>
+            <w:r>
+              <w:t xml:space="preserve"> PKN) + (Level2 BA999 x </w:t>
+            </w:r>
+            <w:proofErr w:type="spellStart"/>
+            <w:r>
+              <w:t>bobot</w:t>
+            </w:r>
+            <w:proofErr w:type="spellEnd"/>
+            <w:r>
+              <w:t xml:space="preserve"> BA999)</w:t>
+            </w:r>
+          </w:p>
+        </w:tc>
+      </w:tr>
+      <w:tr>
+        <w:trPr>
+          <w:cnfStyle w:val="000000010000"/>
+        </w:trPr>
+        <w:tc>
+          <w:tcPr>
+            <w:cnfStyle w:val="001000000000"/>
+            <w:tcW w:w="542" w:type="dxa"/>
+          </w:tcPr>
+          <w:p>
+            <w:pPr>
+              <w:jc w:val="right"/>
+            </w:pPr>
+            <w:r>
+              <w:t>2.</w:t>
+            </w:r>
+          </w:p>
+        </w:tc>
+        <w:tc>
+          <w:tcPr>
+            <w:tcW w:w="1456" w:type="dxa"/>
+          </w:tcPr>
+          <w:p>
+            <w:pPr>
+              <w:cnfStyle w:val="000000010000"/>
+            </w:pPr>
+            <w:r>
+              <w:t>Level2 KPPN</w:t>
+            </w:r>
+          </w:p>
+        </w:tc>
+        <w:tc>
+          <w:tcPr>
+            <w:tcW w:w="3420" w:type="dxa"/>
+          </w:tcPr>
+          <w:p>
+            <w:pPr>
+              <w:cnfStyle w:val="000000010000"/>
+            </w:pPr>
+            <w:proofErr w:type="spellStart"/>
+            <w:r>
+              <w:t>Persentase</w:t>
+            </w:r>
+            <w:proofErr w:type="spellEnd"/>
+            <w:r>
+              <w:t xml:space="preserve"> </w:t>
+            </w:r>
+            <w:proofErr w:type="spellStart"/>
+            <w:r>
+              <w:t>keberhasilan</w:t>
+            </w:r>
+            <w:proofErr w:type="spellEnd"/>
+            <w:r>
+              <w:t xml:space="preserve"> </w:t>
+            </w:r>
+            <w:proofErr w:type="spellStart"/>
+            <w:r>
+              <w:t>implementasi</w:t>
+            </w:r>
+            <w:proofErr w:type="spellEnd"/>
+            <w:r>
+              <w:t xml:space="preserve"> SPAN </w:t>
+            </w:r>
+            <w:proofErr w:type="spellStart"/>
+            <w:r>
+              <w:t>di</w:t>
+            </w:r>
+            <w:proofErr w:type="spellEnd"/>
+            <w:r>
+              <w:t xml:space="preserve"> KPPN </w:t>
+            </w:r>
+            <w:proofErr w:type="spellStart"/>
+            <w:r>
+              <w:t>seluruh</w:t>
+            </w:r>
+            <w:proofErr w:type="spellEnd"/>
+            <w:r>
+              <w:t xml:space="preserve"> </w:t>
+            </w:r>
+            <w:proofErr w:type="spellStart"/>
+            <w:r>
+              <w:t>Kanwil</w:t>
+            </w:r>
+            <w:proofErr w:type="spellEnd"/>
+          </w:p>
+        </w:tc>
+        <w:tc>
+          <w:tcPr>
+            <w:tcW w:w="909" w:type="dxa"/>
+          </w:tcPr>
+          <w:p>
+            <w:pPr>
+              <w:jc w:val="right"/>
+              <w:cnfStyle w:val="000000010000"/>
+            </w:pPr>
+            <w:r>
+              <w:t>%</w:t>
+            </w:r>
+          </w:p>
+        </w:tc>
+        <w:tc>
+          <w:tcPr>
+            <w:tcW w:w="3231" w:type="dxa"/>
+          </w:tcPr>
+          <w:p>
+            <w:pPr>
+              <w:cnfStyle w:val="000000010000"/>
+            </w:pPr>
+            <w:r>
+              <w:t xml:space="preserve">Level2 KPPN = </w:t>
+            </w:r>
+            <w:r>
+              <w:t>Total</w:t>
+            </w:r>
+            <w:r>
+              <w:t>(Level3 KPPN</w:t>
+            </w:r>
+            <w:r>
+              <w:t xml:space="preserve"> </w:t>
+            </w:r>
+            <w:proofErr w:type="spellStart"/>
+            <w:r>
+              <w:t>di</w:t>
+            </w:r>
+            <w:proofErr w:type="spellEnd"/>
+            <w:r>
+              <w:t xml:space="preserve"> </w:t>
+            </w:r>
+            <w:proofErr w:type="spellStart"/>
+            <w:r>
+              <w:t>seluruh</w:t>
+            </w:r>
+            <w:proofErr w:type="spellEnd"/>
+            <w:r>
+              <w:t xml:space="preserve"> </w:t>
+            </w:r>
+            <w:proofErr w:type="spellStart"/>
+            <w:r>
+              <w:t>Kanwil</w:t>
+            </w:r>
+            <w:proofErr w:type="spellEnd"/>
+            <w:r>
+              <w:t>)</w:t>
+            </w:r>
+            <w:r>
+              <w:t>/</w:t>
+            </w:r>
+            <w:proofErr w:type="spellStart"/>
+            <w:r>
+              <w:t>Jumlah</w:t>
+            </w:r>
+            <w:proofErr w:type="spellEnd"/>
+            <w:r>
+              <w:t xml:space="preserve"> </w:t>
+            </w:r>
+            <w:proofErr w:type="spellStart"/>
+            <w:r>
+              <w:t>kanwil</w:t>
+            </w:r>
+            <w:proofErr w:type="spellEnd"/>
+          </w:p>
+        </w:tc>
+      </w:tr>
+      <w:tr>
+        <w:trPr>
+          <w:cnfStyle w:val="000000100000"/>
+        </w:trPr>
+        <w:tc>
+          <w:tcPr>
+            <w:cnfStyle w:val="001000000000"/>
+            <w:tcW w:w="542" w:type="dxa"/>
+          </w:tcPr>
+          <w:p>
+            <w:pPr>
+              <w:jc w:val="right"/>
+            </w:pPr>
+            <w:r>
+              <w:t>3.</w:t>
+            </w:r>
+          </w:p>
+        </w:tc>
+        <w:tc>
+          <w:tcPr>
+            <w:tcW w:w="1456" w:type="dxa"/>
+          </w:tcPr>
+          <w:p>
+            <w:pPr>
+              <w:cnfStyle w:val="000000100000"/>
+            </w:pPr>
+            <w:r>
+              <w:t>Level3 KPPN</w:t>
+            </w:r>
+          </w:p>
+        </w:tc>
+        <w:tc>
+          <w:tcPr>
+            <w:tcW w:w="3420" w:type="dxa"/>
+          </w:tcPr>
+          <w:p>
+            <w:pPr>
+              <w:cnfStyle w:val="000000100000"/>
+            </w:pPr>
+            <w:proofErr w:type="spellStart"/>
+            <w:r>
+              <w:t>Persentase</w:t>
+            </w:r>
+            <w:proofErr w:type="spellEnd"/>
+            <w:r>
+              <w:t xml:space="preserve"> </w:t>
+            </w:r>
+            <w:proofErr w:type="spellStart"/>
+            <w:r>
+              <w:t>keberhasilan</w:t>
+            </w:r>
+            <w:proofErr w:type="spellEnd"/>
+            <w:r>
+              <w:t xml:space="preserve"> </w:t>
+            </w:r>
+            <w:proofErr w:type="spellStart"/>
+            <w:r>
+              <w:t>implementasi</w:t>
+            </w:r>
+            <w:proofErr w:type="spellEnd"/>
+            <w:r>
+              <w:t xml:space="preserve"> SPAN </w:t>
+            </w:r>
+            <w:proofErr w:type="spellStart"/>
+            <w:r>
+              <w:t>di</w:t>
+            </w:r>
+            <w:proofErr w:type="spellEnd"/>
+            <w:r>
+              <w:t xml:space="preserve"> KPPN per </w:t>
+            </w:r>
+            <w:proofErr w:type="spellStart"/>
+            <w:r>
+              <w:t>Kanwil</w:t>
+            </w:r>
+            <w:proofErr w:type="spellEnd"/>
+          </w:p>
+        </w:tc>
+        <w:tc>
+          <w:tcPr>
+            <w:tcW w:w="909" w:type="dxa"/>
+          </w:tcPr>
+          <w:p>
+            <w:pPr>
+              <w:jc w:val="right"/>
+              <w:cnfStyle w:val="000000100000"/>
+            </w:pPr>
+            <w:r>
+              <w:t>%</w:t>
+            </w:r>
+          </w:p>
+        </w:tc>
+        <w:tc>
+          <w:tcPr>
+            <w:tcW w:w="3231" w:type="dxa"/>
+          </w:tcPr>
+          <w:p>
+            <w:pPr>
+              <w:cnfStyle w:val="000000100000"/>
+            </w:pPr>
+            <w:r>
+              <w:t xml:space="preserve">Level3 KPPN = Total(Level3 KPPN </w:t>
+            </w:r>
+            <w:proofErr w:type="spellStart"/>
+            <w:r>
+              <w:t>di</w:t>
+            </w:r>
+            <w:proofErr w:type="spellEnd"/>
+            <w:r>
+              <w:t xml:space="preserve"> </w:t>
+            </w:r>
+            <w:proofErr w:type="spellStart"/>
+            <w:r>
+              <w:t>Kanwil</w:t>
+            </w:r>
+            <w:proofErr w:type="spellEnd"/>
+            <w:r>
+              <w:t xml:space="preserve"> xxx)/ </w:t>
+            </w:r>
+            <w:proofErr w:type="spellStart"/>
+            <w:r>
+              <w:t>Jumlah</w:t>
+            </w:r>
+            <w:proofErr w:type="spellEnd"/>
+            <w:r>
+              <w:t xml:space="preserve"> KPPN </w:t>
+            </w:r>
+            <w:proofErr w:type="spellStart"/>
+            <w:r>
+              <w:t>di</w:t>
+            </w:r>
+            <w:proofErr w:type="spellEnd"/>
+            <w:r>
+              <w:t xml:space="preserve"> </w:t>
+            </w:r>
+            <w:proofErr w:type="spellStart"/>
+            <w:r>
+              <w:t>Kanwil</w:t>
+            </w:r>
+            <w:proofErr w:type="spellEnd"/>
+            <w:r>
+              <w:t xml:space="preserve"> xxx</w:t>
+            </w:r>
+          </w:p>
+        </w:tc>
+      </w:tr>
+      <w:tr>
+        <w:trPr>
+          <w:cnfStyle w:val="000000010000"/>
+        </w:trPr>
+        <w:tc>
+          <w:tcPr>
+            <w:cnfStyle w:val="001000000000"/>
+            <w:tcW w:w="542" w:type="dxa"/>
+          </w:tcPr>
+          <w:p>
+            <w:pPr>
+              <w:jc w:val="right"/>
+            </w:pPr>
+            <w:r>
+              <w:t>4.</w:t>
+            </w:r>
+          </w:p>
+        </w:tc>
+        <w:tc>
+          <w:tcPr>
+            <w:tcW w:w="1456" w:type="dxa"/>
+          </w:tcPr>
+          <w:p>
+            <w:pPr>
+              <w:cnfStyle w:val="000000010000"/>
+            </w:pPr>
+            <w:r>
+              <w:t>Level4 KPPN</w:t>
+            </w:r>
+          </w:p>
+        </w:tc>
+        <w:tc>
+          <w:tcPr>
+            <w:tcW w:w="3420" w:type="dxa"/>
+          </w:tcPr>
+          <w:p>
+            <w:pPr>
+              <w:cnfStyle w:val="000000010000"/>
+            </w:pPr>
+            <w:proofErr w:type="spellStart"/>
+            <w:r>
+              <w:t>Persentase</w:t>
+            </w:r>
+            <w:proofErr w:type="spellEnd"/>
+            <w:r>
+              <w:t xml:space="preserve"> </w:t>
+            </w:r>
+            <w:proofErr w:type="spellStart"/>
+            <w:r>
+              <w:t>keberhasilan</w:t>
+            </w:r>
+            <w:proofErr w:type="spellEnd"/>
+            <w:r>
+              <w:t xml:space="preserve"> </w:t>
+            </w:r>
+            <w:proofErr w:type="spellStart"/>
+            <w:r>
+              <w:t>implementasi</w:t>
+            </w:r>
+            <w:proofErr w:type="spellEnd"/>
+            <w:r>
+              <w:t xml:space="preserve"> SPAN </w:t>
+            </w:r>
+            <w:proofErr w:type="spellStart"/>
+            <w:r>
+              <w:t>di</w:t>
+            </w:r>
+            <w:proofErr w:type="spellEnd"/>
+            <w:r>
+              <w:t xml:space="preserve"> </w:t>
+            </w:r>
+            <w:proofErr w:type="spellStart"/>
+            <w:r>
+              <w:t>suatu</w:t>
+            </w:r>
+            <w:proofErr w:type="spellEnd"/>
+            <w:r>
+              <w:t xml:space="preserve"> KPPN</w:t>
+            </w:r>
+          </w:p>
+        </w:tc>
+        <w:tc>
+          <w:tcPr>
+            <w:tcW w:w="909" w:type="dxa"/>
+          </w:tcPr>
+          <w:p>
+            <w:pPr>
+              <w:jc w:val="right"/>
+              <w:cnfStyle w:val="000000010000"/>
+            </w:pPr>
+            <w:r>
+              <w:t>%</w:t>
+            </w:r>
+          </w:p>
+        </w:tc>
+        <w:tc>
+          <w:tcPr>
+            <w:tcW w:w="3231" w:type="dxa"/>
+          </w:tcPr>
+          <w:p>
+            <w:pPr>
+              <w:cnfStyle w:val="000000010000"/>
+            </w:pPr>
+            <w:r>
+              <w:t>Level4 KPPN =</w:t>
+            </w:r>
+            <w:r>
+              <w:t>(</w:t>
+            </w:r>
+            <w:proofErr w:type="spellStart"/>
+            <w:r>
+              <w:t>Persentase</w:t>
+            </w:r>
+            <w:proofErr w:type="spellEnd"/>
+            <w:r>
+              <w:t xml:space="preserve"> </w:t>
+            </w:r>
+            <w:proofErr w:type="spellStart"/>
+            <w:r>
+              <w:t>Konversi</w:t>
+            </w:r>
+            <w:proofErr w:type="spellEnd"/>
+            <w:r>
+              <w:t xml:space="preserve"> </w:t>
+            </w:r>
+            <w:proofErr w:type="spellStart"/>
+            <w:r>
+              <w:t>sukses</w:t>
+            </w:r>
+            <w:proofErr w:type="spellEnd"/>
+            <w:r>
+              <w:t xml:space="preserve"> x </w:t>
+            </w:r>
+            <w:proofErr w:type="spellStart"/>
+            <w:r>
+              <w:t>bobot</w:t>
+            </w:r>
+            <w:proofErr w:type="spellEnd"/>
+            <w:r>
+              <w:t xml:space="preserve"> </w:t>
+            </w:r>
+            <w:proofErr w:type="spellStart"/>
+            <w:r>
+              <w:t>Konversi</w:t>
+            </w:r>
+            <w:proofErr w:type="spellEnd"/>
+            <w:r>
+              <w:t xml:space="preserve">) + </w:t>
+            </w:r>
+            <w:r>
+              <w:t>(</w:t>
+            </w:r>
+            <w:proofErr w:type="spellStart"/>
+            <w:r>
+              <w:t>Persentase</w:t>
+            </w:r>
+            <w:proofErr w:type="spellEnd"/>
+            <w:r>
+              <w:t xml:space="preserve"> SP2D </w:t>
+            </w:r>
+            <w:proofErr w:type="spellStart"/>
+            <w:r>
+              <w:t>sukses</w:t>
+            </w:r>
+            <w:proofErr w:type="spellEnd"/>
+            <w:r>
+              <w:t xml:space="preserve"> x </w:t>
+            </w:r>
+            <w:proofErr w:type="spellStart"/>
+            <w:r>
+              <w:t>bobot</w:t>
+            </w:r>
+            <w:proofErr w:type="spellEnd"/>
+            <w:r>
+              <w:t xml:space="preserve"> SP2D) + (</w:t>
+            </w:r>
+            <w:proofErr w:type="spellStart"/>
+            <w:r>
+              <w:t>Persentase</w:t>
+            </w:r>
+            <w:proofErr w:type="spellEnd"/>
+            <w:r>
+              <w:t xml:space="preserve"> LHP </w:t>
+            </w:r>
+            <w:proofErr w:type="spellStart"/>
+            <w:r>
+              <w:t>sukses</w:t>
+            </w:r>
+            <w:proofErr w:type="spellEnd"/>
+            <w:r>
+              <w:t xml:space="preserve"> x </w:t>
+            </w:r>
+            <w:proofErr w:type="spellStart"/>
+            <w:r>
+              <w:t>bobot</w:t>
+            </w:r>
+            <w:proofErr w:type="spellEnd"/>
+            <w:r>
+              <w:t xml:space="preserve"> LHP) + (</w:t>
+            </w:r>
+            <w:proofErr w:type="spellStart"/>
+            <w:r>
+              <w:t>Persentase</w:t>
+            </w:r>
+            <w:proofErr w:type="spellEnd"/>
+            <w:r>
+              <w:t xml:space="preserve"> </w:t>
+            </w:r>
+            <w:proofErr w:type="spellStart"/>
+            <w:r>
+              <w:t>Rekonsiliasi</w:t>
+            </w:r>
+            <w:proofErr w:type="spellEnd"/>
+            <w:r>
+              <w:t xml:space="preserve"> </w:t>
+            </w:r>
+            <w:proofErr w:type="spellStart"/>
+            <w:r>
+              <w:t>sukses</w:t>
+            </w:r>
+            <w:proofErr w:type="spellEnd"/>
+            <w:r>
+              <w:t xml:space="preserve"> x </w:t>
+            </w:r>
+            <w:proofErr w:type="spellStart"/>
+            <w:r>
+              <w:t>bobot</w:t>
+            </w:r>
+            <w:proofErr w:type="spellEnd"/>
+            <w:r>
+              <w:t xml:space="preserve"> </w:t>
+            </w:r>
+            <w:proofErr w:type="spellStart"/>
+            <w:r>
+              <w:t>Rekonsiliasi</w:t>
+            </w:r>
+            <w:proofErr w:type="spellEnd"/>
+            <w:r>
+              <w:t>)</w:t>
+            </w:r>
+          </w:p>
+        </w:tc>
+      </w:tr>
+      <w:tr>
+        <w:trPr>
+          <w:cnfStyle w:val="000000100000"/>
+        </w:trPr>
+        <w:tc>
+          <w:tcPr>
+            <w:cnfStyle w:val="001000000000"/>
+            <w:tcW w:w="542" w:type="dxa"/>
+          </w:tcPr>
+          <w:p>
+            <w:pPr>
+              <w:jc w:val="right"/>
+            </w:pPr>
+            <w:r>
+              <w:t>5.</w:t>
+            </w:r>
+          </w:p>
+        </w:tc>
+        <w:tc>
+          <w:tcPr>
+            <w:tcW w:w="1456" w:type="dxa"/>
+          </w:tcPr>
+          <w:p>
+            <w:pPr>
+              <w:cnfStyle w:val="000000100000"/>
+            </w:pPr>
+            <w:r>
+              <w:t>Level2 PKN</w:t>
+            </w:r>
+          </w:p>
+        </w:tc>
+        <w:tc>
+          <w:tcPr>
+            <w:tcW w:w="3420" w:type="dxa"/>
+          </w:tcPr>
+          <w:p>
+            <w:pPr>
+              <w:cnfStyle w:val="000000100000"/>
+            </w:pPr>
+            <w:proofErr w:type="spellStart"/>
+            <w:r>
+              <w:t>Persentase</w:t>
+            </w:r>
+            <w:proofErr w:type="spellEnd"/>
+            <w:r>
+              <w:t xml:space="preserve"> </w:t>
+            </w:r>
+            <w:proofErr w:type="spellStart"/>
+            <w:r>
+              <w:t>keberhasilan</w:t>
+            </w:r>
+            <w:proofErr w:type="spellEnd"/>
+            <w:r>
+              <w:t xml:space="preserve"> </w:t>
+            </w:r>
+            <w:proofErr w:type="spellStart"/>
+            <w:r>
+              <w:t>implementasi</w:t>
+            </w:r>
+            <w:proofErr w:type="spellEnd"/>
+            <w:r>
+              <w:t xml:space="preserve"> SPAN </w:t>
+            </w:r>
+            <w:proofErr w:type="spellStart"/>
+            <w:r>
+              <w:t>di</w:t>
+            </w:r>
+            <w:proofErr w:type="spellEnd"/>
+            <w:r>
+              <w:t xml:space="preserve"> PKN</w:t>
+            </w:r>
+          </w:p>
+        </w:tc>
+        <w:tc>
+          <w:tcPr>
+            <w:tcW w:w="909" w:type="dxa"/>
+          </w:tcPr>
+          <w:p>
+            <w:pPr>
+              <w:jc w:val="right"/>
+              <w:cnfStyle w:val="000000100000"/>
+            </w:pPr>
+            <w:r>
+              <w:t>%</w:t>
+            </w:r>
+          </w:p>
+        </w:tc>
+        <w:tc>
+          <w:tcPr>
+            <w:tcW w:w="3231" w:type="dxa"/>
+          </w:tcPr>
+          <w:p>
+            <w:pPr>
+              <w:cnfStyle w:val="000000100000"/>
+            </w:pPr>
+            <w:r>
+              <w:t>Level2</w:t>
+            </w:r>
+            <w:r>
+              <w:t xml:space="preserve"> </w:t>
+            </w:r>
+            <w:r>
+              <w:t>PKN = (</w:t>
+            </w:r>
+            <w:proofErr w:type="spellStart"/>
+            <w:r>
+              <w:t>Persentase</w:t>
+            </w:r>
+            <w:proofErr w:type="spellEnd"/>
+            <w:r>
+              <w:t xml:space="preserve"> SP2D </w:t>
+            </w:r>
+            <w:proofErr w:type="spellStart"/>
+            <w:r>
+              <w:t>sukses</w:t>
+            </w:r>
+            <w:proofErr w:type="spellEnd"/>
+            <w:r>
+              <w:t xml:space="preserve"> x </w:t>
+            </w:r>
+            <w:proofErr w:type="spellStart"/>
+            <w:r>
+              <w:t>bobot</w:t>
+            </w:r>
+            <w:proofErr w:type="spellEnd"/>
+            <w:r>
+              <w:t xml:space="preserve"> </w:t>
+            </w:r>
+            <w:r>
+              <w:t>SP2D</w:t>
+            </w:r>
+            <w:r>
+              <w:t>) +  (</w:t>
+            </w:r>
+            <w:proofErr w:type="spellStart"/>
+            <w:r>
+              <w:t>Persentase</w:t>
+            </w:r>
+            <w:proofErr w:type="spellEnd"/>
+            <w:r>
+              <w:t xml:space="preserve"> SPT</w:t>
+            </w:r>
+            <w:r>
+              <w:t xml:space="preserve"> </w:t>
+            </w:r>
+            <w:proofErr w:type="spellStart"/>
+            <w:r>
+              <w:t>sukses</w:t>
+            </w:r>
+            <w:proofErr w:type="spellEnd"/>
+            <w:r>
+              <w:t xml:space="preserve"> x </w:t>
+            </w:r>
+            <w:proofErr w:type="spellStart"/>
+            <w:r>
+              <w:t>bobot</w:t>
+            </w:r>
+            <w:proofErr w:type="spellEnd"/>
+            <w:r>
+              <w:t xml:space="preserve"> SPT</w:t>
+            </w:r>
+            <w:r>
+              <w:t>)</w:t>
+            </w:r>
+          </w:p>
+        </w:tc>
+      </w:tr>
+      <w:tr>
+        <w:trPr>
+          <w:cnfStyle w:val="000000010000"/>
+        </w:trPr>
+        <w:tc>
+          <w:tcPr>
+            <w:cnfStyle w:val="001000000000"/>
+            <w:tcW w:w="542" w:type="dxa"/>
+          </w:tcPr>
+          <w:p>
+            <w:pPr>
+              <w:jc w:val="right"/>
+            </w:pPr>
+            <w:r>
+              <w:t>6.</w:t>
+            </w:r>
+          </w:p>
+        </w:tc>
+        <w:tc>
+          <w:tcPr>
+            <w:tcW w:w="1456" w:type="dxa"/>
+          </w:tcPr>
+          <w:p>
+            <w:pPr>
+              <w:cnfStyle w:val="000000010000"/>
+            </w:pPr>
+            <w:r>
+              <w:t>Level2 BA999</w:t>
+            </w:r>
+          </w:p>
+        </w:tc>
+        <w:tc>
+          <w:tcPr>
+            <w:tcW w:w="3420" w:type="dxa"/>
+          </w:tcPr>
+          <w:p>
+            <w:pPr>
+              <w:cnfStyle w:val="000000010000"/>
+            </w:pPr>
+            <w:proofErr w:type="spellStart"/>
+            <w:r>
+              <w:t>Persentase</w:t>
+            </w:r>
+            <w:proofErr w:type="spellEnd"/>
+            <w:r>
+              <w:t xml:space="preserve"> </w:t>
+            </w:r>
+            <w:proofErr w:type="spellStart"/>
+            <w:r>
+              <w:t>keberhasilan</w:t>
+            </w:r>
+            <w:proofErr w:type="spellEnd"/>
+            <w:r>
+              <w:t xml:space="preserve"> </w:t>
+            </w:r>
+            <w:proofErr w:type="spellStart"/>
+            <w:r>
+              <w:t>implementasi</w:t>
+            </w:r>
+            <w:proofErr w:type="spellEnd"/>
+            <w:r>
+              <w:t xml:space="preserve"> SPAN </w:t>
+            </w:r>
+            <w:proofErr w:type="spellStart"/>
+            <w:r>
+              <w:t>di</w:t>
+            </w:r>
+            <w:proofErr w:type="spellEnd"/>
+            <w:r>
+              <w:t xml:space="preserve"> BA 999</w:t>
+            </w:r>
+          </w:p>
+        </w:tc>
+        <w:tc>
+          <w:tcPr>
+            <w:tcW w:w="909" w:type="dxa"/>
+          </w:tcPr>
+          <w:p>
+            <w:pPr>
+              <w:jc w:val="right"/>
+              <w:cnfStyle w:val="000000010000"/>
+            </w:pPr>
+            <w:r>
+              <w:t>%</w:t>
+            </w:r>
+          </w:p>
+        </w:tc>
+        <w:tc>
+          <w:tcPr>
+            <w:tcW w:w="3231" w:type="dxa"/>
+          </w:tcPr>
+          <w:p>
+            <w:pPr>
+              <w:cnfStyle w:val="000000010000"/>
+            </w:pPr>
+            <w:r>
+              <w:t>Level2 BA999 = (</w:t>
+            </w:r>
+            <w:proofErr w:type="spellStart"/>
+            <w:r>
+              <w:t>Persentase</w:t>
+            </w:r>
+            <w:proofErr w:type="spellEnd"/>
+            <w:r>
+              <w:t xml:space="preserve"> SPM </w:t>
+            </w:r>
+            <w:proofErr w:type="spellStart"/>
+            <w:r>
+              <w:t>sukses</w:t>
+            </w:r>
+            <w:proofErr w:type="spellEnd"/>
+            <w:r>
+              <w:t xml:space="preserve"> x </w:t>
+            </w:r>
+            <w:proofErr w:type="spellStart"/>
+            <w:r>
+              <w:t>bobot</w:t>
+            </w:r>
+            <w:proofErr w:type="spellEnd"/>
+            <w:r>
+              <w:t xml:space="preserve"> SPM) +  (</w:t>
+            </w:r>
+            <w:proofErr w:type="spellStart"/>
+            <w:r>
+              <w:t>Persentase</w:t>
+            </w:r>
+            <w:proofErr w:type="spellEnd"/>
+            <w:r>
+              <w:t xml:space="preserve"> </w:t>
+            </w:r>
+            <w:proofErr w:type="spellStart"/>
+            <w:r>
+              <w:t>Rekonsiliasi</w:t>
+            </w:r>
+            <w:proofErr w:type="spellEnd"/>
+            <w:r>
+              <w:t xml:space="preserve"> </w:t>
+            </w:r>
+            <w:proofErr w:type="spellStart"/>
+            <w:r>
+              <w:t>sukses</w:t>
+            </w:r>
+            <w:proofErr w:type="spellEnd"/>
+            <w:r>
+              <w:t xml:space="preserve"> x </w:t>
+            </w:r>
+            <w:proofErr w:type="spellStart"/>
+            <w:r>
+              <w:t>bobot</w:t>
+            </w:r>
+            <w:proofErr w:type="spellEnd"/>
+            <w:r>
+              <w:t xml:space="preserve"> </w:t>
+            </w:r>
+            <w:proofErr w:type="spellStart"/>
+            <w:r>
+              <w:t>Rekonsiliasi</w:t>
+            </w:r>
+            <w:proofErr w:type="spellEnd"/>
+            <w:r>
+              <w:t>) + (</w:t>
+            </w:r>
+            <w:proofErr w:type="spellStart"/>
+            <w:r>
+              <w:t>Persentase</w:t>
+            </w:r>
+            <w:proofErr w:type="spellEnd"/>
+            <w:r>
+              <w:t xml:space="preserve"> </w:t>
+            </w:r>
+            <w:proofErr w:type="spellStart"/>
+            <w:r>
+              <w:t>Kontrak</w:t>
+            </w:r>
+            <w:proofErr w:type="spellEnd"/>
+            <w:r>
+              <w:t xml:space="preserve"> </w:t>
+            </w:r>
+            <w:proofErr w:type="spellStart"/>
+            <w:r>
+              <w:t>sukses</w:t>
+            </w:r>
+            <w:proofErr w:type="spellEnd"/>
+            <w:r>
+              <w:t xml:space="preserve"> x </w:t>
+            </w:r>
+            <w:proofErr w:type="spellStart"/>
+            <w:r>
+              <w:t>bobot</w:t>
+            </w:r>
+            <w:proofErr w:type="spellEnd"/>
+            <w:r>
+              <w:t xml:space="preserve"> </w:t>
+            </w:r>
+            <w:proofErr w:type="spellStart"/>
+            <w:r>
+              <w:t>Kontrak</w:t>
+            </w:r>
+            <w:proofErr w:type="spellEnd"/>
+            <w:r>
+              <w:t>)</w:t>
+            </w:r>
+          </w:p>
+        </w:tc>
+      </w:tr>
+      <w:tr>
+        <w:trPr>
+          <w:cnfStyle w:val="000000100000"/>
+        </w:trPr>
+        <w:tc>
+          <w:tcPr>
+            <w:cnfStyle w:val="001000000000"/>
+            <w:tcW w:w="542" w:type="dxa"/>
+          </w:tcPr>
+          <w:p>
+            <w:pPr>
+              <w:jc w:val="right"/>
+            </w:pPr>
+          </w:p>
+        </w:tc>
+        <w:tc>
+          <w:tcPr>
+            <w:tcW w:w="1456" w:type="dxa"/>
+          </w:tcPr>
+          <w:p>
+            <w:pPr>
+              <w:cnfStyle w:val="000000100000"/>
+            </w:pPr>
+          </w:p>
+        </w:tc>
+        <w:tc>
+          <w:tcPr>
+            <w:tcW w:w="3420" w:type="dxa"/>
+          </w:tcPr>
+          <w:p>
+            <w:pPr>
+              <w:cnfStyle w:val="000000100000"/>
+            </w:pPr>
+          </w:p>
+        </w:tc>
+        <w:tc>
+          <w:tcPr>
+            <w:tcW w:w="909" w:type="dxa"/>
+          </w:tcPr>
+          <w:p>
+            <w:pPr>
+              <w:jc w:val="right"/>
+              <w:cnfStyle w:val="000000100000"/>
+            </w:pPr>
+          </w:p>
+        </w:tc>
+        <w:tc>
+          <w:tcPr>
+            <w:tcW w:w="3231" w:type="dxa"/>
+          </w:tcPr>
+          <w:p>
+            <w:pPr>
+              <w:cnfStyle w:val="000000100000"/>
+            </w:pPr>
+          </w:p>
+        </w:tc>
+      </w:tr>
+    </w:tbl>
+    <w:p>
+      <w:pPr>
+        <w:pStyle w:val="NoSpacing"/>
+      </w:pPr>
+    </w:p>
+    <w:p>
+      <w:pPr>
+        <w:pStyle w:val="NoSpacing"/>
+      </w:pPr>
+      <w:proofErr w:type="spellStart"/>
+      <w:r>
+        <w:t>Kriteria</w:t>
+      </w:r>
+      <w:proofErr w:type="spellEnd"/>
+      <w:r>
+        <w:t xml:space="preserve"> </w:t>
+      </w:r>
+      <w:proofErr w:type="spellStart"/>
+      <w:r>
+        <w:t>Sukses</w:t>
+      </w:r>
+      <w:proofErr w:type="spellEnd"/>
+    </w:p>
+    <w:tbl>
+      <w:tblPr>
+        <w:tblStyle w:val="LightGrid-Accent11"/>
+        <w:tblW w:w="9558" w:type="dxa"/>
+        <w:tblLook w:val="04A0"/>
+      </w:tblPr>
+      <w:tblGrid>
+        <w:gridCol w:w="558"/>
+        <w:gridCol w:w="2394"/>
+        <w:gridCol w:w="3366"/>
+        <w:gridCol w:w="3240"/>
+      </w:tblGrid>
+      <w:tr>
+        <w:trPr>
+          <w:cnfStyle w:val="100000000000"/>
+        </w:trPr>
+        <w:tc>
+          <w:tcPr>
+            <w:cnfStyle w:val="001000000000"/>
+            <w:tcW w:w="558" w:type="dxa"/>
+          </w:tcPr>
+          <w:p>
+            <w:pPr>
+              <w:pStyle w:val="NoSpacing"/>
+              <w:jc w:val="center"/>
+            </w:pPr>
+            <w:r>
+              <w:t>No</w:t>
+            </w:r>
+          </w:p>
+        </w:tc>
+        <w:tc>
+          <w:tcPr>
+            <w:tcW w:w="2394" w:type="dxa"/>
+          </w:tcPr>
+          <w:p>
+            <w:pPr>
+              <w:pStyle w:val="NoSpacing"/>
+              <w:jc w:val="center"/>
+              <w:cnfStyle w:val="100000000000"/>
+            </w:pPr>
+            <w:proofErr w:type="spellStart"/>
+            <w:r>
+              <w:t>Komponen</w:t>
+            </w:r>
+            <w:proofErr w:type="spellEnd"/>
+            <w:r>
+              <w:t xml:space="preserve"> </w:t>
+            </w:r>
+            <w:proofErr w:type="spellStart"/>
+            <w:r>
+              <w:t>penilaian</w:t>
+            </w:r>
+            <w:proofErr w:type="spellEnd"/>
+          </w:p>
+        </w:tc>
+        <w:tc>
+          <w:tcPr>
+            <w:tcW w:w="3366" w:type="dxa"/>
+          </w:tcPr>
+          <w:p>
+            <w:pPr>
+              <w:pStyle w:val="NoSpacing"/>
+              <w:jc w:val="center"/>
+              <w:cnfStyle w:val="100000000000"/>
+            </w:pPr>
+            <w:proofErr w:type="spellStart"/>
+            <w:r>
+              <w:t>Sukses</w:t>
+            </w:r>
+            <w:proofErr w:type="spellEnd"/>
+          </w:p>
+        </w:tc>
+        <w:tc>
+          <w:tcPr>
+            <w:tcW w:w="3240" w:type="dxa"/>
+          </w:tcPr>
+          <w:p>
+            <w:pPr>
+              <w:pStyle w:val="NoSpacing"/>
+              <w:jc w:val="center"/>
+              <w:cnfStyle w:val="100000000000"/>
+            </w:pPr>
+            <w:proofErr w:type="spellStart"/>
+            <w:r>
+              <w:t>Gagal</w:t>
+            </w:r>
+            <w:proofErr w:type="spellEnd"/>
+          </w:p>
+        </w:tc>
+      </w:tr>
+      <w:tr>
+        <w:trPr>
+          <w:cnfStyle w:val="000000100000"/>
+        </w:trPr>
+        <w:tc>
+          <w:tcPr>
+            <w:cnfStyle w:val="001000000000"/>
+            <w:tcW w:w="2952" w:type="dxa"/>
+            <w:gridSpan w:val="2"/>
+          </w:tcPr>
+          <w:p>
+            <w:pPr>
+              <w:pStyle w:val="NoSpacing"/>
+              <w:jc w:val="center"/>
+            </w:pPr>
+            <w:r>
+              <w:t>Level KPPN</w:t>
+            </w:r>
+          </w:p>
+        </w:tc>
+        <w:tc>
+          <w:tcPr>
+            <w:tcW w:w="3366" w:type="dxa"/>
+          </w:tcPr>
+          <w:p>
+            <w:pPr>
+              <w:pStyle w:val="NoSpacing"/>
+              <w:jc w:val="center"/>
+              <w:cnfStyle w:val="000000100000"/>
+            </w:pPr>
+          </w:p>
+        </w:tc>
+        <w:tc>
+          <w:tcPr>
+            <w:tcW w:w="3240" w:type="dxa"/>
+          </w:tcPr>
+          <w:p>
+            <w:pPr>
+              <w:pStyle w:val="NoSpacing"/>
+              <w:jc w:val="center"/>
+              <w:cnfStyle w:val="000000100000"/>
+            </w:pPr>
+          </w:p>
+        </w:tc>
+      </w:tr>
+      <w:tr>
+        <w:trPr>
+          <w:cnfStyle w:val="000000010000"/>
+        </w:trPr>
+        <w:tc>
+          <w:tcPr>
+            <w:cnfStyle w:val="001000000000"/>
+            <w:tcW w:w="558" w:type="dxa"/>
+          </w:tcPr>
+          <w:p>
+            <w:pPr>
+              <w:pStyle w:val="NoSpacing"/>
+            </w:pPr>
+            <w:r>
+              <w:t>1.</w:t>
+            </w:r>
+          </w:p>
+        </w:tc>
+        <w:tc>
+          <w:tcPr>
+            <w:tcW w:w="2394" w:type="dxa"/>
+          </w:tcPr>
+          <w:p>
+            <w:pPr>
+              <w:pStyle w:val="NoSpacing"/>
+              <w:cnfStyle w:val="000000010000"/>
+            </w:pPr>
+            <w:proofErr w:type="spellStart"/>
+            <w:r>
+              <w:t>Konversi</w:t>
+            </w:r>
+            <w:proofErr w:type="spellEnd"/>
+          </w:p>
+        </w:tc>
+        <w:tc>
+          <w:tcPr>
+            <w:tcW w:w="3366" w:type="dxa"/>
+          </w:tcPr>
+          <w:p>
+            <w:pPr>
+              <w:pStyle w:val="NoSpacing"/>
+              <w:cnfStyle w:val="000000010000"/>
+            </w:pPr>
+          </w:p>
+        </w:tc>
+        <w:tc>
+          <w:tcPr>
+            <w:tcW w:w="3240" w:type="dxa"/>
+          </w:tcPr>
+          <w:p>
+            <w:pPr>
+              <w:pStyle w:val="NoSpacing"/>
+              <w:cnfStyle w:val="000000010000"/>
+            </w:pPr>
+          </w:p>
+        </w:tc>
+      </w:tr>
+      <w:tr>
+        <w:trPr>
+          <w:cnfStyle w:val="000000100000"/>
+        </w:trPr>
+        <w:tc>
+          <w:tcPr>
+            <w:cnfStyle w:val="001000000000"/>
+            <w:tcW w:w="558" w:type="dxa"/>
+          </w:tcPr>
+          <w:p>
+            <w:pPr>
+              <w:pStyle w:val="NoSpacing"/>
+            </w:pPr>
+            <w:r>
+              <w:t>2.</w:t>
+            </w:r>
+          </w:p>
+        </w:tc>
+        <w:tc>
+          <w:tcPr>
+            <w:tcW w:w="2394" w:type="dxa"/>
+          </w:tcPr>
+          <w:p>
+            <w:pPr>
+              <w:pStyle w:val="NoSpacing"/>
+              <w:cnfStyle w:val="000000100000"/>
+            </w:pPr>
+            <w:r>
+              <w:t>SP2D</w:t>
+            </w:r>
+          </w:p>
+        </w:tc>
+        <w:tc>
+          <w:tcPr>
+            <w:tcW w:w="3366" w:type="dxa"/>
+          </w:tcPr>
+          <w:p>
+            <w:pPr>
+              <w:pStyle w:val="NoSpacing"/>
+              <w:cnfStyle w:val="000000100000"/>
+            </w:pPr>
+          </w:p>
+        </w:tc>
+        <w:tc>
+          <w:tcPr>
+            <w:tcW w:w="3240" w:type="dxa"/>
+          </w:tcPr>
+          <w:p>
+            <w:pPr>
+              <w:pStyle w:val="NoSpacing"/>
+              <w:cnfStyle w:val="000000100000"/>
+            </w:pPr>
+          </w:p>
+        </w:tc>
+      </w:tr>
+      <w:tr>
+        <w:trPr>
+          <w:cnfStyle w:val="000000010000"/>
+        </w:trPr>
+        <w:tc>
+          <w:tcPr>
+            <w:cnfStyle w:val="001000000000"/>
+            <w:tcW w:w="558" w:type="dxa"/>
+          </w:tcPr>
+          <w:p>
+            <w:pPr>
+              <w:pStyle w:val="NoSpacing"/>
+            </w:pPr>
+            <w:r>
+              <w:t>3.</w:t>
+            </w:r>
+          </w:p>
+        </w:tc>
+        <w:tc>
+          <w:tcPr>
+            <w:tcW w:w="2394" w:type="dxa"/>
+          </w:tcPr>
+          <w:p>
+            <w:pPr>
+              <w:pStyle w:val="NoSpacing"/>
+              <w:cnfStyle w:val="000000010000"/>
+            </w:pPr>
+            <w:r>
+              <w:t>LHP</w:t>
+            </w:r>
+          </w:p>
+        </w:tc>
+        <w:tc>
+          <w:tcPr>
+            <w:tcW w:w="3366" w:type="dxa"/>
+          </w:tcPr>
+          <w:p>
+            <w:pPr>
+              <w:pStyle w:val="NoSpacing"/>
+              <w:cnfStyle w:val="000000010000"/>
+            </w:pPr>
+          </w:p>
+        </w:tc>
+        <w:tc>
+          <w:tcPr>
+            <w:tcW w:w="3240" w:type="dxa"/>
+          </w:tcPr>
+          <w:p>
+            <w:pPr>
+              <w:pStyle w:val="NoSpacing"/>
+              <w:cnfStyle w:val="000000010000"/>
+            </w:pPr>
+          </w:p>
+        </w:tc>
+      </w:tr>
+      <w:tr>
+        <w:trPr>
+          <w:cnfStyle w:val="000000100000"/>
+        </w:trPr>
+        <w:tc>
+          <w:tcPr>
+            <w:cnfStyle w:val="001000000000"/>
+            <w:tcW w:w="558" w:type="dxa"/>
+          </w:tcPr>
+          <w:p>
+            <w:pPr>
+              <w:pStyle w:val="NoSpacing"/>
+            </w:pPr>
+            <w:r>
+              <w:t>4.</w:t>
+            </w:r>
+          </w:p>
+        </w:tc>
+        <w:tc>
+          <w:tcPr>
+            <w:tcW w:w="2394" w:type="dxa"/>
+          </w:tcPr>
+          <w:p>
+            <w:pPr>
+              <w:pStyle w:val="NoSpacing"/>
+              <w:cnfStyle w:val="000000100000"/>
+            </w:pPr>
+            <w:proofErr w:type="spellStart"/>
+            <w:r>
+              <w:t>Rekonsiliasi</w:t>
+            </w:r>
+            <w:proofErr w:type="spellEnd"/>
+          </w:p>
+        </w:tc>
+        <w:tc>
+          <w:tcPr>
+            <w:tcW w:w="3366" w:type="dxa"/>
+          </w:tcPr>
+          <w:p>
+            <w:pPr>
+              <w:pStyle w:val="NoSpacing"/>
+              <w:cnfStyle w:val="000000100000"/>
+            </w:pPr>
+          </w:p>
+        </w:tc>
+        <w:tc>
+          <w:tcPr>
+            <w:tcW w:w="3240" w:type="dxa"/>
+          </w:tcPr>
+          <w:p>
+            <w:pPr>
+              <w:pStyle w:val="NoSpacing"/>
+              <w:cnfStyle w:val="000000100000"/>
+            </w:pPr>
+          </w:p>
+        </w:tc>
+      </w:tr>
+      <w:tr>
+        <w:trPr>
+          <w:cnfStyle w:val="000000010000"/>
+        </w:trPr>
+        <w:tc>
+          <w:tcPr>
+            <w:cnfStyle w:val="001000000000"/>
+            <w:tcW w:w="2952" w:type="dxa"/>
+            <w:gridSpan w:val="2"/>
+          </w:tcPr>
+          <w:p>
+            <w:pPr>
+              <w:pStyle w:val="NoSpacing"/>
+              <w:jc w:val="center"/>
+            </w:pPr>
+            <w:r>
+              <w:t>Level PKN</w:t>
+            </w:r>
+          </w:p>
+        </w:tc>
+        <w:tc>
+          <w:tcPr>
+            <w:tcW w:w="3366" w:type="dxa"/>
+          </w:tcPr>
+          <w:p>
+            <w:pPr>
+              <w:pStyle w:val="NoSpacing"/>
+              <w:cnfStyle w:val="000000010000"/>
+            </w:pPr>
+          </w:p>
+        </w:tc>
+        <w:tc>
+          <w:tcPr>
+            <w:tcW w:w="3240" w:type="dxa"/>
+          </w:tcPr>
+          <w:p>
+            <w:pPr>
+              <w:pStyle w:val="NoSpacing"/>
+              <w:cnfStyle w:val="000000010000"/>
+            </w:pPr>
+          </w:p>
+        </w:tc>
+      </w:tr>
+      <w:tr>
+        <w:trPr>
+          <w:cnfStyle w:val="000000100000"/>
+        </w:trPr>
+        <w:tc>
+          <w:tcPr>
+            <w:cnfStyle w:val="001000000000"/>
+            <w:tcW w:w="558" w:type="dxa"/>
+          </w:tcPr>
+          <w:p>
+            <w:pPr>
+              <w:pStyle w:val="NoSpacing"/>
+            </w:pPr>
+            <w:r>
+              <w:t>1.</w:t>
+            </w:r>
+          </w:p>
+        </w:tc>
+        <w:tc>
+          <w:tcPr>
+            <w:tcW w:w="2394" w:type="dxa"/>
+          </w:tcPr>
+          <w:p>
+            <w:pPr>
+              <w:pStyle w:val="NoSpacing"/>
+              <w:cnfStyle w:val="000000100000"/>
+            </w:pPr>
+            <w:r>
+              <w:t>SP2D</w:t>
+            </w:r>
+          </w:p>
+        </w:tc>
+        <w:tc>
+          <w:tcPr>
+            <w:tcW w:w="3366" w:type="dxa"/>
+          </w:tcPr>
+          <w:p>
+            <w:pPr>
+              <w:pStyle w:val="NoSpacing"/>
+              <w:cnfStyle w:val="000000100000"/>
+            </w:pPr>
+            <w:proofErr w:type="spellStart"/>
+            <w:r>
+              <w:t>Jika</w:t>
+            </w:r>
+            <w:proofErr w:type="spellEnd"/>
+            <w:r>
+              <w:t xml:space="preserve"> SP2D yang </w:t>
+            </w:r>
+            <w:proofErr w:type="spellStart"/>
+            <w:r>
+              <w:t>dimasukkan</w:t>
+            </w:r>
+            <w:proofErr w:type="spellEnd"/>
+            <w:r>
+              <w:t xml:space="preserve"> </w:t>
+            </w:r>
+            <w:proofErr w:type="spellStart"/>
+            <w:r>
+              <w:t>ke</w:t>
+            </w:r>
+            <w:proofErr w:type="spellEnd"/>
+            <w:r>
+              <w:t xml:space="preserve"> SPAN </w:t>
+            </w:r>
+            <w:proofErr w:type="spellStart"/>
+            <w:r>
+              <w:t>berhasil</w:t>
+            </w:r>
+            <w:proofErr w:type="spellEnd"/>
+            <w:r>
+              <w:t xml:space="preserve"> </w:t>
+            </w:r>
+            <w:proofErr w:type="spellStart"/>
+            <w:r>
+              <w:t>ter-debet</w:t>
+            </w:r>
+            <w:proofErr w:type="spellEnd"/>
+            <w:r>
+              <w:t xml:space="preserve"> </w:t>
+            </w:r>
+            <w:proofErr w:type="spellStart"/>
+            <w:r>
+              <w:t>oleh</w:t>
+            </w:r>
+            <w:proofErr w:type="spellEnd"/>
+            <w:r>
+              <w:t xml:space="preserve"> Bank </w:t>
+            </w:r>
+            <w:proofErr w:type="spellStart"/>
+            <w:r>
+              <w:t>sesuai</w:t>
+            </w:r>
+            <w:proofErr w:type="spellEnd"/>
+            <w:r>
+              <w:t xml:space="preserve"> </w:t>
+            </w:r>
+            <w:proofErr w:type="spellStart"/>
+            <w:r>
+              <w:t>jumlah</w:t>
+            </w:r>
+            <w:proofErr w:type="spellEnd"/>
+            <w:r>
+              <w:t xml:space="preserve"> yang </w:t>
+            </w:r>
+            <w:proofErr w:type="spellStart"/>
+            <w:r>
+              <w:t>tertera</w:t>
+            </w:r>
+            <w:proofErr w:type="spellEnd"/>
+            <w:r>
+              <w:t xml:space="preserve"> </w:t>
+            </w:r>
+            <w:proofErr w:type="spellStart"/>
+            <w:r>
+              <w:t>di</w:t>
+            </w:r>
+            <w:proofErr w:type="spellEnd"/>
+            <w:r>
+              <w:t xml:space="preserve">  SP2D </w:t>
+            </w:r>
+            <w:proofErr w:type="spellStart"/>
+            <w:r>
+              <w:t>tersebut</w:t>
+            </w:r>
+            <w:proofErr w:type="spellEnd"/>
+          </w:p>
+        </w:tc>
+        <w:tc>
+          <w:tcPr>
+            <w:tcW w:w="3240" w:type="dxa"/>
+          </w:tcPr>
+          <w:p>
+            <w:pPr>
+              <w:pStyle w:val="NoSpacing"/>
+              <w:cnfStyle w:val="000000100000"/>
+            </w:pPr>
+            <w:proofErr w:type="spellStart"/>
+            <w:r>
+              <w:t>Jika</w:t>
+            </w:r>
+            <w:proofErr w:type="spellEnd"/>
+            <w:r>
+              <w:t xml:space="preserve"> SP2D </w:t>
+            </w:r>
+            <w:proofErr w:type="spellStart"/>
+            <w:r>
+              <w:t>tidak</w:t>
+            </w:r>
+            <w:proofErr w:type="spellEnd"/>
+            <w:r>
+              <w:t xml:space="preserve"> </w:t>
+            </w:r>
+            <w:proofErr w:type="spellStart"/>
+            <w:r>
+              <w:t>berhasil</w:t>
+            </w:r>
+            <w:proofErr w:type="spellEnd"/>
+            <w:r>
+              <w:t xml:space="preserve"> </w:t>
+            </w:r>
+            <w:proofErr w:type="spellStart"/>
+            <w:r>
+              <w:t>masuk</w:t>
+            </w:r>
+            <w:proofErr w:type="spellEnd"/>
+            <w:r>
+              <w:t xml:space="preserve"> </w:t>
+            </w:r>
+            <w:proofErr w:type="spellStart"/>
+            <w:r>
+              <w:t>ke</w:t>
+            </w:r>
+            <w:proofErr w:type="spellEnd"/>
+            <w:r>
+              <w:t xml:space="preserve"> </w:t>
+            </w:r>
+            <w:proofErr w:type="spellStart"/>
+            <w:r>
+              <w:t>dalam</w:t>
+            </w:r>
+            <w:proofErr w:type="spellEnd"/>
+            <w:r>
+              <w:t xml:space="preserve"> SPAN </w:t>
+            </w:r>
+            <w:proofErr w:type="spellStart"/>
+            <w:r>
+              <w:t>dan</w:t>
+            </w:r>
+            <w:proofErr w:type="spellEnd"/>
+            <w:r>
+              <w:t>/</w:t>
+            </w:r>
+            <w:proofErr w:type="spellStart"/>
+            <w:r>
+              <w:t>atau</w:t>
+            </w:r>
+            <w:proofErr w:type="spellEnd"/>
+            <w:r>
+              <w:t xml:space="preserve"> </w:t>
+            </w:r>
+            <w:proofErr w:type="spellStart"/>
+            <w:r>
+              <w:t>tidak</w:t>
+            </w:r>
+            <w:proofErr w:type="spellEnd"/>
+            <w:r>
+              <w:t xml:space="preserve"> </w:t>
+            </w:r>
+            <w:proofErr w:type="spellStart"/>
+            <w:r>
+              <w:t>berhasil</w:t>
+            </w:r>
+            <w:proofErr w:type="spellEnd"/>
+            <w:r>
+              <w:t xml:space="preserve"> </w:t>
+            </w:r>
+            <w:proofErr w:type="spellStart"/>
+            <w:r>
+              <w:t>ter-debet</w:t>
+            </w:r>
+            <w:proofErr w:type="spellEnd"/>
+            <w:r>
+              <w:t xml:space="preserve"> </w:t>
+            </w:r>
+            <w:proofErr w:type="spellStart"/>
+            <w:r>
+              <w:t>oleh</w:t>
+            </w:r>
+            <w:proofErr w:type="spellEnd"/>
+            <w:r>
+              <w:t xml:space="preserve"> Bank, </w:t>
+            </w:r>
+            <w:proofErr w:type="spellStart"/>
+            <w:r>
+              <w:t>dan</w:t>
+            </w:r>
+            <w:proofErr w:type="spellEnd"/>
+            <w:r>
+              <w:t>/</w:t>
+            </w:r>
+            <w:proofErr w:type="spellStart"/>
+            <w:r>
+              <w:t>atau</w:t>
+            </w:r>
+            <w:proofErr w:type="spellEnd"/>
+            <w:r>
+              <w:t xml:space="preserve"> </w:t>
+            </w:r>
+            <w:proofErr w:type="spellStart"/>
+            <w:r>
+              <w:t>terdebet</w:t>
+            </w:r>
+            <w:proofErr w:type="spellEnd"/>
+            <w:r>
+              <w:t xml:space="preserve"> </w:t>
+            </w:r>
+            <w:proofErr w:type="spellStart"/>
+            <w:r>
+              <w:t>dengan</w:t>
+            </w:r>
+            <w:proofErr w:type="spellEnd"/>
+            <w:r>
+              <w:t xml:space="preserve"> </w:t>
+            </w:r>
+            <w:proofErr w:type="spellStart"/>
+            <w:r>
+              <w:lastRenderedPageBreak/>
+              <w:t>jumlah</w:t>
+            </w:r>
+            <w:proofErr w:type="spellEnd"/>
+            <w:r>
+              <w:t xml:space="preserve"> yang </w:t>
+            </w:r>
+            <w:proofErr w:type="spellStart"/>
+            <w:r>
+              <w:t>tidak</w:t>
+            </w:r>
+            <w:proofErr w:type="spellEnd"/>
+            <w:r>
+              <w:t xml:space="preserve"> </w:t>
+            </w:r>
+            <w:proofErr w:type="spellStart"/>
+            <w:r>
+              <w:t>sesuai</w:t>
+            </w:r>
+            <w:proofErr w:type="spellEnd"/>
+            <w:r>
+              <w:t xml:space="preserve"> </w:t>
+            </w:r>
+            <w:proofErr w:type="spellStart"/>
+            <w:r>
+              <w:t>dengan</w:t>
+            </w:r>
+            <w:proofErr w:type="spellEnd"/>
+            <w:r>
+              <w:t xml:space="preserve"> nominal yang </w:t>
+            </w:r>
+            <w:proofErr w:type="spellStart"/>
+            <w:r>
+              <w:t>tertera</w:t>
+            </w:r>
+            <w:proofErr w:type="spellEnd"/>
+            <w:r>
+              <w:t xml:space="preserve"> </w:t>
+            </w:r>
+            <w:proofErr w:type="spellStart"/>
+            <w:r>
+              <w:t>pada</w:t>
+            </w:r>
+            <w:proofErr w:type="spellEnd"/>
+            <w:r>
+              <w:t xml:space="preserve"> SP2D, </w:t>
+            </w:r>
+            <w:proofErr w:type="spellStart"/>
+            <w:r>
+              <w:t>dan</w:t>
+            </w:r>
+            <w:proofErr w:type="spellEnd"/>
+            <w:r>
+              <w:t xml:space="preserve"> </w:t>
+            </w:r>
+            <w:proofErr w:type="spellStart"/>
+            <w:r>
+              <w:t>alasan-alasan</w:t>
+            </w:r>
+            <w:proofErr w:type="spellEnd"/>
+            <w:r>
+              <w:t xml:space="preserve"> lain </w:t>
+            </w:r>
+            <w:proofErr w:type="spellStart"/>
+            <w:r>
+              <w:t>selain</w:t>
+            </w:r>
+            <w:proofErr w:type="spellEnd"/>
+            <w:r>
+              <w:t xml:space="preserve"> </w:t>
+            </w:r>
+            <w:proofErr w:type="spellStart"/>
+            <w:r>
+              <w:t>dari</w:t>
+            </w:r>
+            <w:proofErr w:type="spellEnd"/>
+            <w:r>
+              <w:t xml:space="preserve"> </w:t>
+            </w:r>
+            <w:proofErr w:type="spellStart"/>
+            <w:r>
+              <w:t>pada</w:t>
+            </w:r>
+            <w:proofErr w:type="spellEnd"/>
+            <w:r>
+              <w:t xml:space="preserve"> SP2D </w:t>
+            </w:r>
+            <w:proofErr w:type="spellStart"/>
+            <w:r>
+              <w:t>telah</w:t>
+            </w:r>
+            <w:proofErr w:type="spellEnd"/>
+            <w:r>
+              <w:t xml:space="preserve"> </w:t>
+            </w:r>
+            <w:proofErr w:type="spellStart"/>
+            <w:r>
+              <w:t>dinyatakan</w:t>
+            </w:r>
+            <w:proofErr w:type="spellEnd"/>
+            <w:r>
+              <w:t xml:space="preserve"> </w:t>
+            </w:r>
+            <w:proofErr w:type="spellStart"/>
+            <w:r>
+              <w:t>sukses</w:t>
+            </w:r>
+            <w:proofErr w:type="spellEnd"/>
+            <w:r>
+              <w:t>.</w:t>
+            </w:r>
+          </w:p>
+        </w:tc>
+      </w:tr>
+      <w:tr>
+        <w:trPr>
+          <w:cnfStyle w:val="000000010000"/>
+        </w:trPr>
+        <w:tc>
+          <w:tcPr>
+            <w:cnfStyle w:val="001000000000"/>
+            <w:tcW w:w="558" w:type="dxa"/>
+          </w:tcPr>
+          <w:p>
+            <w:pPr>
+              <w:pStyle w:val="NoSpacing"/>
+            </w:pPr>
+            <w:r>
+              <w:lastRenderedPageBreak/>
+              <w:t>2.</w:t>
+            </w:r>
+          </w:p>
+        </w:tc>
+        <w:tc>
+          <w:tcPr>
+            <w:tcW w:w="2394" w:type="dxa"/>
+          </w:tcPr>
+          <w:p>
+            <w:pPr>
+              <w:pStyle w:val="NoSpacing"/>
+              <w:cnfStyle w:val="000000010000"/>
+            </w:pPr>
+            <w:r>
+              <w:t>SPT</w:t>
+            </w:r>
+          </w:p>
+        </w:tc>
+        <w:tc>
+          <w:tcPr>
+            <w:tcW w:w="3366" w:type="dxa"/>
+          </w:tcPr>
+          <w:p>
+            <w:pPr>
+              <w:pStyle w:val="NoSpacing"/>
+              <w:cnfStyle w:val="000000010000"/>
+            </w:pPr>
+            <w:proofErr w:type="spellStart"/>
+            <w:r>
+              <w:t>Jika</w:t>
+            </w:r>
+            <w:proofErr w:type="spellEnd"/>
+            <w:r>
+              <w:t xml:space="preserve"> file .xml </w:t>
+            </w:r>
+            <w:proofErr w:type="spellStart"/>
+            <w:r>
+              <w:t>terkirim</w:t>
+            </w:r>
+            <w:proofErr w:type="spellEnd"/>
+            <w:r>
+              <w:t xml:space="preserve"> </w:t>
+            </w:r>
+            <w:proofErr w:type="spellStart"/>
+            <w:r>
+              <w:t>ke</w:t>
+            </w:r>
+            <w:proofErr w:type="spellEnd"/>
+            <w:r>
+              <w:t xml:space="preserve"> Bank </w:t>
+            </w:r>
+            <w:proofErr w:type="spellStart"/>
+            <w:r>
+              <w:t>dan</w:t>
+            </w:r>
+            <w:proofErr w:type="spellEnd"/>
+            <w:r>
+              <w:t xml:space="preserve"> </w:t>
+            </w:r>
+            <w:proofErr w:type="spellStart"/>
+            <w:r>
+              <w:t>ada</w:t>
+            </w:r>
+            <w:proofErr w:type="spellEnd"/>
+            <w:r>
+              <w:t xml:space="preserve"> status ‘</w:t>
+            </w:r>
+            <w:proofErr w:type="spellStart"/>
+            <w:r>
+              <w:t>Sukses</w:t>
+            </w:r>
+            <w:proofErr w:type="spellEnd"/>
+            <w:r>
+              <w:t xml:space="preserve">’ </w:t>
+            </w:r>
+            <w:proofErr w:type="spellStart"/>
+            <w:r>
+              <w:t>pada</w:t>
+            </w:r>
+            <w:proofErr w:type="spellEnd"/>
+            <w:r>
+              <w:t xml:space="preserve"> </w:t>
+            </w:r>
+            <w:r>
+              <w:rPr>
+                <w:i/>
+              </w:rPr>
+              <w:t>acknowledgement</w:t>
+            </w:r>
+            <w:r>
+              <w:t xml:space="preserve"> </w:t>
+            </w:r>
+            <w:proofErr w:type="spellStart"/>
+            <w:r>
+              <w:t>di</w:t>
+            </w:r>
+            <w:proofErr w:type="spellEnd"/>
+            <w:r>
+              <w:t xml:space="preserve"> SPAN</w:t>
+            </w:r>
+          </w:p>
+        </w:tc>
+        <w:tc>
+          <w:tcPr>
+            <w:tcW w:w="3240" w:type="dxa"/>
+          </w:tcPr>
+          <w:p>
+            <w:pPr>
+              <w:pStyle w:val="NoSpacing"/>
+              <w:cnfStyle w:val="000000010000"/>
+            </w:pPr>
+            <w:proofErr w:type="spellStart"/>
+            <w:r>
+              <w:t>Jika</w:t>
+            </w:r>
+            <w:proofErr w:type="spellEnd"/>
+            <w:r>
+              <w:t xml:space="preserve"> file .xml </w:t>
+            </w:r>
+            <w:proofErr w:type="spellStart"/>
+            <w:r>
+              <w:t>tidak</w:t>
+            </w:r>
+            <w:proofErr w:type="spellEnd"/>
+            <w:r>
+              <w:t xml:space="preserve"> </w:t>
+            </w:r>
+            <w:proofErr w:type="spellStart"/>
+            <w:r>
+              <w:t>dapat</w:t>
+            </w:r>
+            <w:proofErr w:type="spellEnd"/>
+            <w:r>
+              <w:t xml:space="preserve"> </w:t>
+            </w:r>
+            <w:proofErr w:type="spellStart"/>
+            <w:r>
+              <w:t>diterima</w:t>
+            </w:r>
+            <w:proofErr w:type="spellEnd"/>
+            <w:r>
+              <w:t xml:space="preserve"> </w:t>
+            </w:r>
+            <w:proofErr w:type="spellStart"/>
+            <w:r>
+              <w:t>oleh</w:t>
+            </w:r>
+            <w:proofErr w:type="spellEnd"/>
+            <w:r>
+              <w:t xml:space="preserve"> Bank, </w:t>
+            </w:r>
+            <w:proofErr w:type="spellStart"/>
+            <w:r>
+              <w:t>dan</w:t>
+            </w:r>
+            <w:proofErr w:type="spellEnd"/>
+            <w:r>
+              <w:t>/</w:t>
+            </w:r>
+            <w:proofErr w:type="spellStart"/>
+            <w:r>
+              <w:t>atau</w:t>
+            </w:r>
+            <w:proofErr w:type="spellEnd"/>
+            <w:r>
+              <w:t xml:space="preserve"> </w:t>
+            </w:r>
+            <w:proofErr w:type="spellStart"/>
+            <w:r>
+              <w:t>tidak</w:t>
+            </w:r>
+            <w:proofErr w:type="spellEnd"/>
+            <w:r>
+              <w:t xml:space="preserve"> </w:t>
+            </w:r>
+            <w:proofErr w:type="spellStart"/>
+            <w:r>
+              <w:t>mendapat</w:t>
+            </w:r>
+            <w:proofErr w:type="spellEnd"/>
+            <w:r>
+              <w:t xml:space="preserve"> </w:t>
+            </w:r>
+            <w:r>
+              <w:rPr>
+                <w:i/>
+              </w:rPr>
+              <w:t>acknowledgement</w:t>
+            </w:r>
+            <w:r>
+              <w:t xml:space="preserve"> </w:t>
+            </w:r>
+            <w:proofErr w:type="spellStart"/>
+            <w:r>
+              <w:t>sukses</w:t>
+            </w:r>
+            <w:proofErr w:type="spellEnd"/>
+            <w:r>
+              <w:t xml:space="preserve"> </w:t>
+            </w:r>
+            <w:proofErr w:type="spellStart"/>
+            <w:r>
+              <w:t>pada</w:t>
+            </w:r>
+            <w:proofErr w:type="spellEnd"/>
+            <w:r>
+              <w:t xml:space="preserve"> SPAN.</w:t>
+            </w:r>
+          </w:p>
+        </w:tc>
+      </w:tr>
+      <w:tr>
+        <w:trPr>
+          <w:cnfStyle w:val="000000100000"/>
+        </w:trPr>
+        <w:tc>
+          <w:tcPr>
+            <w:cnfStyle w:val="001000000000"/>
+            <w:tcW w:w="2952" w:type="dxa"/>
+            <w:gridSpan w:val="2"/>
+          </w:tcPr>
+          <w:p>
+            <w:pPr>
+              <w:pStyle w:val="NoSpacing"/>
+              <w:jc w:val="center"/>
+            </w:pPr>
+            <w:r>
+              <w:t>Level BA999</w:t>
+            </w:r>
+          </w:p>
+        </w:tc>
+        <w:tc>
+          <w:tcPr>
+            <w:tcW w:w="3366" w:type="dxa"/>
+          </w:tcPr>
+          <w:p>
+            <w:pPr>
+              <w:pStyle w:val="NoSpacing"/>
+              <w:cnfStyle w:val="000000100000"/>
+            </w:pPr>
+          </w:p>
+        </w:tc>
+        <w:tc>
+          <w:tcPr>
+            <w:tcW w:w="3240" w:type="dxa"/>
+          </w:tcPr>
+          <w:p>
+            <w:pPr>
+              <w:pStyle w:val="NoSpacing"/>
+              <w:cnfStyle w:val="000000100000"/>
+            </w:pPr>
+          </w:p>
+        </w:tc>
+      </w:tr>
+      <w:tr>
+        <w:trPr>
+          <w:cnfStyle w:val="000000010000"/>
+        </w:trPr>
+        <w:tc>
+          <w:tcPr>
+            <w:cnfStyle w:val="001000000000"/>
+            <w:tcW w:w="558" w:type="dxa"/>
+          </w:tcPr>
+          <w:p>
+            <w:pPr>
+              <w:pStyle w:val="NoSpacing"/>
+            </w:pPr>
+            <w:r>
+              <w:t>1.</w:t>
+            </w:r>
+          </w:p>
+        </w:tc>
+        <w:tc>
+          <w:tcPr>
+            <w:tcW w:w="2394" w:type="dxa"/>
+          </w:tcPr>
+          <w:p>
+            <w:pPr>
+              <w:pStyle w:val="NoSpacing"/>
+              <w:cnfStyle w:val="000000010000"/>
+            </w:pPr>
+            <w:r>
+              <w:t>SPM</w:t>
+            </w:r>
+          </w:p>
+        </w:tc>
+        <w:tc>
+          <w:tcPr>
+            <w:tcW w:w="3366" w:type="dxa"/>
+          </w:tcPr>
+          <w:p>
+            <w:pPr>
+              <w:pStyle w:val="NoSpacing"/>
+              <w:cnfStyle w:val="000000010000"/>
+            </w:pPr>
+          </w:p>
+        </w:tc>
+        <w:tc>
+          <w:tcPr>
+            <w:tcW w:w="3240" w:type="dxa"/>
+          </w:tcPr>
+          <w:p>
+            <w:pPr>
+              <w:pStyle w:val="NoSpacing"/>
+              <w:cnfStyle w:val="000000010000"/>
+            </w:pPr>
+          </w:p>
+        </w:tc>
+      </w:tr>
+      <w:tr>
+        <w:trPr>
+          <w:cnfStyle w:val="000000100000"/>
+        </w:trPr>
+        <w:tc>
+          <w:tcPr>
+            <w:cnfStyle w:val="001000000000"/>
+            <w:tcW w:w="558" w:type="dxa"/>
+          </w:tcPr>
+          <w:p>
+            <w:pPr>
+              <w:pStyle w:val="NoSpacing"/>
+            </w:pPr>
+            <w:r>
+              <w:t>2.</w:t>
+            </w:r>
+          </w:p>
+        </w:tc>
+        <w:tc>
+          <w:tcPr>
+            <w:tcW w:w="2394" w:type="dxa"/>
+          </w:tcPr>
+          <w:p>
+            <w:pPr>
+              <w:pStyle w:val="NoSpacing"/>
+              <w:cnfStyle w:val="000000100000"/>
+            </w:pPr>
+            <w:proofErr w:type="spellStart"/>
+            <w:r>
+              <w:t>Rekonsiliasi</w:t>
+            </w:r>
+            <w:proofErr w:type="spellEnd"/>
+          </w:p>
+        </w:tc>
+        <w:tc>
+          <w:tcPr>
+            <w:tcW w:w="3366" w:type="dxa"/>
+          </w:tcPr>
+          <w:p>
+            <w:pPr>
+              <w:pStyle w:val="NoSpacing"/>
+              <w:cnfStyle w:val="000000100000"/>
+            </w:pPr>
+          </w:p>
+        </w:tc>
+        <w:tc>
+          <w:tcPr>
+            <w:tcW w:w="3240" w:type="dxa"/>
+          </w:tcPr>
+          <w:p>
+            <w:pPr>
+              <w:pStyle w:val="NoSpacing"/>
+              <w:cnfStyle w:val="000000100000"/>
+            </w:pPr>
+          </w:p>
+        </w:tc>
+      </w:tr>
+      <w:tr>
+        <w:trPr>
+          <w:cnfStyle w:val="000000010000"/>
+        </w:trPr>
+        <w:tc>
+          <w:tcPr>
+            <w:cnfStyle w:val="001000000000"/>
+            <w:tcW w:w="558" w:type="dxa"/>
+          </w:tcPr>
+          <w:p>
+            <w:pPr>
+              <w:pStyle w:val="NoSpacing"/>
+            </w:pPr>
+            <w:r>
+              <w:t>3.</w:t>
+            </w:r>
+          </w:p>
+        </w:tc>
+        <w:tc>
+          <w:tcPr>
+            <w:tcW w:w="2394" w:type="dxa"/>
+          </w:tcPr>
+          <w:p>
+            <w:pPr>
+              <w:pStyle w:val="NoSpacing"/>
+              <w:cnfStyle w:val="000000010000"/>
+            </w:pPr>
+            <w:proofErr w:type="spellStart"/>
+            <w:r>
+              <w:t>Kontrak</w:t>
+            </w:r>
+            <w:proofErr w:type="spellEnd"/>
+          </w:p>
+        </w:tc>
+        <w:tc>
+          <w:tcPr>
+            <w:tcW w:w="3366" w:type="dxa"/>
+          </w:tcPr>
+          <w:p>
+            <w:pPr>
+              <w:pStyle w:val="NoSpacing"/>
+              <w:cnfStyle w:val="000000010000"/>
+            </w:pPr>
+          </w:p>
+        </w:tc>
+        <w:tc>
+          <w:tcPr>
+            <w:tcW w:w="3240" w:type="dxa"/>
+          </w:tcPr>
+          <w:p>
+            <w:pPr>
+              <w:pStyle w:val="NoSpacing"/>
+              <w:cnfStyle w:val="000000010000"/>
+            </w:pPr>
+          </w:p>
+        </w:tc>
+      </w:tr>
+    </w:tbl>
+    <w:p>
+      <w:pPr>
+        <w:pStyle w:val="NoSpacing"/>
+      </w:pPr>
+    </w:p>
+    <w:p>
+      <w:pPr>
+        <w:pStyle w:val="Heading2"/>
+      </w:pPr>
+      <w:r>
         <w:br w:type="column"/>
       </w:r>
       <w:proofErr w:type="spellStart"/>
@@ -8686,6 +11301,92 @@
     </w:lvl>
   </w:abstractNum>
   <w:abstractNum w:abstractNumId="8">
+    <w:nsid w:val="3A0211A8"/>
+    <w:multiLevelType w:val="hybridMultilevel"/>
+    <w:tmpl w:val="16F405A2"/>
+    <w:lvl w:ilvl="0" w:tplc="0409000F">
+      <w:start w:val="1"/>
+      <w:numFmt w:val="decimal"/>
+      <w:lvlText w:val="%1."/>
+      <w:lvlJc w:val="left"/>
+      <w:pPr>
+        <w:ind w:left="720" w:hanging="360"/>
+      </w:pPr>
+    </w:lvl>
+    <w:lvl w:ilvl="1" w:tplc="04090019" w:tentative="1">
+      <w:start w:val="1"/>
+      <w:numFmt w:val="lowerLetter"/>
+      <w:lvlText w:val="%2."/>
+      <w:lvlJc w:val="left"/>
+      <w:pPr>
+        <w:ind w:left="1440" w:hanging="360"/>
+      </w:pPr>
+    </w:lvl>
+    <w:lvl w:ilvl="2" w:tplc="0409001B" w:tentative="1">
+      <w:start w:val="1"/>
+      <w:numFmt w:val="lowerRoman"/>
+      <w:lvlText w:val="%3."/>
+      <w:lvlJc w:val="right"/>
+      <w:pPr>
+        <w:ind w:left="2160" w:hanging="180"/>
+      </w:pPr>
+    </w:lvl>
+    <w:lvl w:ilvl="3" w:tplc="0409000F" w:tentative="1">
+      <w:start w:val="1"/>
+      <w:numFmt w:val="decimal"/>
+      <w:lvlText w:val="%4."/>
+      <w:lvlJc w:val="left"/>
+      <w:pPr>
+        <w:ind w:left="2880" w:hanging="360"/>
+      </w:pPr>
+    </w:lvl>
+    <w:lvl w:ilvl="4" w:tplc="04090019" w:tentative="1">
+      <w:start w:val="1"/>
+      <w:numFmt w:val="lowerLetter"/>
+      <w:lvlText w:val="%5."/>
+      <w:lvlJc w:val="left"/>
+      <w:pPr>
+        <w:ind w:left="3600" w:hanging="360"/>
+      </w:pPr>
+    </w:lvl>
+    <w:lvl w:ilvl="5" w:tplc="0409001B" w:tentative="1">
+      <w:start w:val="1"/>
+      <w:numFmt w:val="lowerRoman"/>
+      <w:lvlText w:val="%6."/>
+      <w:lvlJc w:val="right"/>
+      <w:pPr>
+        <w:ind w:left="4320" w:hanging="180"/>
+      </w:pPr>
+    </w:lvl>
+    <w:lvl w:ilvl="6" w:tplc="0409000F" w:tentative="1">
+      <w:start w:val="1"/>
+      <w:numFmt w:val="decimal"/>
+      <w:lvlText w:val="%7."/>
+      <w:lvlJc w:val="left"/>
+      <w:pPr>
+        <w:ind w:left="5040" w:hanging="360"/>
+      </w:pPr>
+    </w:lvl>
+    <w:lvl w:ilvl="7" w:tplc="04090019" w:tentative="1">
+      <w:start w:val="1"/>
+      <w:numFmt w:val="lowerLetter"/>
+      <w:lvlText w:val="%8."/>
+      <w:lvlJc w:val="left"/>
+      <w:pPr>
+        <w:ind w:left="5760" w:hanging="360"/>
+      </w:pPr>
+    </w:lvl>
+    <w:lvl w:ilvl="8" w:tplc="0409001B" w:tentative="1">
+      <w:start w:val="1"/>
+      <w:numFmt w:val="lowerRoman"/>
+      <w:lvlText w:val="%9."/>
+      <w:lvlJc w:val="right"/>
+      <w:pPr>
+        <w:ind w:left="6480" w:hanging="180"/>
+      </w:pPr>
+    </w:lvl>
+  </w:abstractNum>
+  <w:abstractNum w:abstractNumId="9">
     <w:nsid w:val="52BF319B"/>
     <w:multiLevelType w:val="hybridMultilevel"/>
     <w:tmpl w:val="AE627866"/>
@@ -8774,7 +11475,7 @@
       </w:pPr>
     </w:lvl>
   </w:abstractNum>
-  <w:abstractNum w:abstractNumId="9">
+  <w:abstractNum w:abstractNumId="10">
     <w:nsid w:val="6DA517EB"/>
     <w:multiLevelType w:val="hybridMultilevel"/>
     <w:tmpl w:val="52EA4540"/>
@@ -8863,7 +11564,7 @@
       </w:pPr>
     </w:lvl>
   </w:abstractNum>
-  <w:abstractNum w:abstractNumId="10">
+  <w:abstractNum w:abstractNumId="11">
     <w:nsid w:val="76F26208"/>
     <w:multiLevelType w:val="hybridMultilevel"/>
     <w:tmpl w:val="30DAA4C6"/>
@@ -8953,7 +11654,7 @@
     </w:lvl>
   </w:abstractNum>
   <w:num w:numId="1">
-    <w:abstractNumId w:val="9"/>
+    <w:abstractNumId w:val="10"/>
   </w:num>
   <w:num w:numId="2">
     <w:abstractNumId w:val="1"/>
@@ -8968,7 +11669,7 @@
     <w:abstractNumId w:val="0"/>
   </w:num>
   <w:num w:numId="6">
-    <w:abstractNumId w:val="8"/>
+    <w:abstractNumId w:val="9"/>
   </w:num>
   <w:num w:numId="7">
     <w:abstractNumId w:val="7"/>
@@ -8980,10 +11681,13 @@
     <w:abstractNumId w:val="3"/>
   </w:num>
   <w:num w:numId="10">
-    <w:abstractNumId w:val="10"/>
+    <w:abstractNumId w:val="11"/>
   </w:num>
   <w:num w:numId="11">
     <w:abstractNumId w:val="2"/>
+  </w:num>
+  <w:num w:numId="12">
+    <w:abstractNumId w:val="8"/>
   </w:num>
 </w:numbering>
 </file>
@@ -9340,6 +12044,162 @@
       <w:color w:val="4F81BD" w:themeColor="accent1"/>
     </w:rPr>
   </w:style>
+  <w:style w:type="table" w:styleId="TableGrid">
+    <w:name w:val="Table Grid"/>
+    <w:basedOn w:val="TableNormal"/>
+    <w:uiPriority w:val="59"/>
+    <w:rsid w:val="00377270"/>
+    <w:pPr>
+      <w:spacing w:after="0" w:line="240" w:lineRule="auto"/>
+    </w:pPr>
+    <w:tblPr>
+      <w:tblInd w:w="0" w:type="dxa"/>
+      <w:tblBorders>
+        <w:top w:val="single" w:sz="4" w:space="0" w:color="000000" w:themeColor="text1"/>
+        <w:left w:val="single" w:sz="4" w:space="0" w:color="000000" w:themeColor="text1"/>
+        <w:bottom w:val="single" w:sz="4" w:space="0" w:color="000000" w:themeColor="text1"/>
+        <w:right w:val="single" w:sz="4" w:space="0" w:color="000000" w:themeColor="text1"/>
+        <w:insideH w:val="single" w:sz="4" w:space="0" w:color="000000" w:themeColor="text1"/>
+        <w:insideV w:val="single" w:sz="4" w:space="0" w:color="000000" w:themeColor="text1"/>
+      </w:tblBorders>
+      <w:tblCellMar>
+        <w:top w:w="0" w:type="dxa"/>
+        <w:left w:w="108" w:type="dxa"/>
+        <w:bottom w:w="0" w:type="dxa"/>
+        <w:right w:w="108" w:type="dxa"/>
+      </w:tblCellMar>
+    </w:tblPr>
+  </w:style>
+  <w:style w:type="table" w:customStyle="1" w:styleId="LightGrid-Accent11">
+    <w:name w:val="Light Grid - Accent 11"/>
+    <w:basedOn w:val="TableNormal"/>
+    <w:uiPriority w:val="62"/>
+    <w:rsid w:val="00377270"/>
+    <w:pPr>
+      <w:spacing w:after="0" w:line="240" w:lineRule="auto"/>
+    </w:pPr>
+    <w:tblPr>
+      <w:tblStyleRowBandSize w:val="1"/>
+      <w:tblStyleColBandSize w:val="1"/>
+      <w:tblInd w:w="0" w:type="dxa"/>
+      <w:tblBorders>
+        <w:top w:val="single" w:sz="8" w:space="0" w:color="4F81BD" w:themeColor="accent1"/>
+        <w:left w:val="single" w:sz="8" w:space="0" w:color="4F81BD" w:themeColor="accent1"/>
+        <w:bottom w:val="single" w:sz="8" w:space="0" w:color="4F81BD" w:themeColor="accent1"/>
+        <w:right w:val="single" w:sz="8" w:space="0" w:color="4F81BD" w:themeColor="accent1"/>
+        <w:insideH w:val="single" w:sz="8" w:space="0" w:color="4F81BD" w:themeColor="accent1"/>
+        <w:insideV w:val="single" w:sz="8" w:space="0" w:color="4F81BD" w:themeColor="accent1"/>
+      </w:tblBorders>
+      <w:tblCellMar>
+        <w:top w:w="0" w:type="dxa"/>
+        <w:left w:w="108" w:type="dxa"/>
+        <w:bottom w:w="0" w:type="dxa"/>
+        <w:right w:w="108" w:type="dxa"/>
+      </w:tblCellMar>
+    </w:tblPr>
+    <w:tblStylePr w:type="firstRow">
+      <w:pPr>
+        <w:spacing w:before="0" w:after="0" w:line="240" w:lineRule="auto"/>
+      </w:pPr>
+      <w:rPr>
+        <w:rFonts w:asciiTheme="majorHAnsi" w:eastAsiaTheme="majorEastAsia" w:hAnsiTheme="majorHAnsi" w:cstheme="majorBidi"/>
+        <w:b/>
+        <w:bCs/>
+      </w:rPr>
+      <w:tblPr/>
+      <w:tcPr>
+        <w:tcBorders>
+          <w:top w:val="single" w:sz="8" w:space="0" w:color="4F81BD" w:themeColor="accent1"/>
+          <w:left w:val="single" w:sz="8" w:space="0" w:color="4F81BD" w:themeColor="accent1"/>
+          <w:bottom w:val="single" w:sz="18" w:space="0" w:color="4F81BD" w:themeColor="accent1"/>
+          <w:right w:val="single" w:sz="8" w:space="0" w:color="4F81BD" w:themeColor="accent1"/>
+          <w:insideH w:val="nil"/>
+          <w:insideV w:val="single" w:sz="8" w:space="0" w:color="4F81BD" w:themeColor="accent1"/>
+        </w:tcBorders>
+      </w:tcPr>
+    </w:tblStylePr>
+    <w:tblStylePr w:type="lastRow">
+      <w:pPr>
+        <w:spacing w:before="0" w:after="0" w:line="240" w:lineRule="auto"/>
+      </w:pPr>
+      <w:rPr>
+        <w:rFonts w:asciiTheme="majorHAnsi" w:eastAsiaTheme="majorEastAsia" w:hAnsiTheme="majorHAnsi" w:cstheme="majorBidi"/>
+        <w:b/>
+        <w:bCs/>
+      </w:rPr>
+      <w:tblPr/>
+      <w:tcPr>
+        <w:tcBorders>
+          <w:top w:val="double" w:sz="6" w:space="0" w:color="4F81BD" w:themeColor="accent1"/>
+          <w:left w:val="single" w:sz="8" w:space="0" w:color="4F81BD" w:themeColor="accent1"/>
+          <w:bottom w:val="single" w:sz="8" w:space="0" w:color="4F81BD" w:themeColor="accent1"/>
+          <w:right w:val="single" w:sz="8" w:space="0" w:color="4F81BD" w:themeColor="accent1"/>
+          <w:insideH w:val="nil"/>
+          <w:insideV w:val="single" w:sz="8" w:space="0" w:color="4F81BD" w:themeColor="accent1"/>
+        </w:tcBorders>
+      </w:tcPr>
+    </w:tblStylePr>
+    <w:tblStylePr w:type="firstCol">
+      <w:rPr>
+        <w:rFonts w:asciiTheme="majorHAnsi" w:eastAsiaTheme="majorEastAsia" w:hAnsiTheme="majorHAnsi" w:cstheme="majorBidi"/>
+        <w:b/>
+        <w:bCs/>
+      </w:rPr>
+    </w:tblStylePr>
+    <w:tblStylePr w:type="lastCol">
+      <w:rPr>
+        <w:rFonts w:asciiTheme="majorHAnsi" w:eastAsiaTheme="majorEastAsia" w:hAnsiTheme="majorHAnsi" w:cstheme="majorBidi"/>
+        <w:b/>
+        <w:bCs/>
+      </w:rPr>
+      <w:tblPr/>
+      <w:tcPr>
+        <w:tcBorders>
+          <w:top w:val="single" w:sz="8" w:space="0" w:color="4F81BD" w:themeColor="accent1"/>
+          <w:left w:val="single" w:sz="8" w:space="0" w:color="4F81BD" w:themeColor="accent1"/>
+          <w:bottom w:val="single" w:sz="8" w:space="0" w:color="4F81BD" w:themeColor="accent1"/>
+          <w:right w:val="single" w:sz="8" w:space="0" w:color="4F81BD" w:themeColor="accent1"/>
+        </w:tcBorders>
+      </w:tcPr>
+    </w:tblStylePr>
+    <w:tblStylePr w:type="band1Vert">
+      <w:tblPr/>
+      <w:tcPr>
+        <w:tcBorders>
+          <w:top w:val="single" w:sz="8" w:space="0" w:color="4F81BD" w:themeColor="accent1"/>
+          <w:left w:val="single" w:sz="8" w:space="0" w:color="4F81BD" w:themeColor="accent1"/>
+          <w:bottom w:val="single" w:sz="8" w:space="0" w:color="4F81BD" w:themeColor="accent1"/>
+          <w:right w:val="single" w:sz="8" w:space="0" w:color="4F81BD" w:themeColor="accent1"/>
+        </w:tcBorders>
+        <w:shd w:val="clear" w:color="auto" w:fill="D3DFEE" w:themeFill="accent1" w:themeFillTint="3F"/>
+      </w:tcPr>
+    </w:tblStylePr>
+    <w:tblStylePr w:type="band1Horz">
+      <w:tblPr/>
+      <w:tcPr>
+        <w:tcBorders>
+          <w:top w:val="single" w:sz="8" w:space="0" w:color="4F81BD" w:themeColor="accent1"/>
+          <w:left w:val="single" w:sz="8" w:space="0" w:color="4F81BD" w:themeColor="accent1"/>
+          <w:bottom w:val="single" w:sz="8" w:space="0" w:color="4F81BD" w:themeColor="accent1"/>
+          <w:right w:val="single" w:sz="8" w:space="0" w:color="4F81BD" w:themeColor="accent1"/>
+          <w:insideV w:val="single" w:sz="8" w:space="0" w:color="4F81BD" w:themeColor="accent1"/>
+        </w:tcBorders>
+        <w:shd w:val="clear" w:color="auto" w:fill="D3DFEE" w:themeFill="accent1" w:themeFillTint="3F"/>
+      </w:tcPr>
+    </w:tblStylePr>
+    <w:tblStylePr w:type="band2Horz">
+      <w:tblPr/>
+      <w:tcPr>
+        <w:tcBorders>
+          <w:top w:val="single" w:sz="8" w:space="0" w:color="4F81BD" w:themeColor="accent1"/>
+          <w:left w:val="single" w:sz="8" w:space="0" w:color="4F81BD" w:themeColor="accent1"/>
+          <w:bottom w:val="single" w:sz="8" w:space="0" w:color="4F81BD" w:themeColor="accent1"/>
+          <w:right w:val="single" w:sz="8" w:space="0" w:color="4F81BD" w:themeColor="accent1"/>
+          <w:insideV w:val="single" w:sz="8" w:space="0" w:color="4F81BD" w:themeColor="accent1"/>
+        </w:tcBorders>
+      </w:tcPr>
+    </w:tblStylePr>
+  </w:style>
 </w:styles>
 </file>
 

</xml_diff>